<commit_message>
starting Java review v2
</commit_message>
<xml_diff>
--- a/Java review/Java review.docx
+++ b/Java review/Java review.docx
@@ -298,7 +298,21 @@
         <w:rPr>
           <w:lang w:val="en-GB"/>
         </w:rPr>
-        <w:t xml:space="preserve"> by a team at Sun MicroSystems (now Oracle)</w:t>
+        <w:t xml:space="preserve"> by a team at Sun </w:t>
+      </w:r>
+      <w:proofErr w:type="spellStart"/>
+      <w:r>
+        <w:rPr>
+          <w:lang w:val="en-GB"/>
+        </w:rPr>
+        <w:t>MicroSystems</w:t>
+      </w:r>
+      <w:proofErr w:type="spellEnd"/>
+      <w:r>
+        <w:rPr>
+          <w:lang w:val="en-GB"/>
+        </w:rPr>
+        <w:t xml:space="preserve"> (now Oracle)</w:t>
       </w:r>
       <w:r>
         <w:rPr>
@@ -685,6 +699,7 @@
         </w:rPr>
         <w:t xml:space="preserve"> in the </w:t>
       </w:r>
+      <w:proofErr w:type="spellStart"/>
       <w:r>
         <w:rPr>
           <w:rFonts w:cs="Arial"/>
@@ -694,6 +709,7 @@
         </w:rPr>
         <w:t>newborn</w:t>
       </w:r>
+      <w:proofErr w:type="spellEnd"/>
       <w:r>
         <w:rPr>
           <w:rFonts w:cs="Arial"/>
@@ -2691,7 +2707,31 @@
         <w:rPr>
           <w:lang w:val="en-GB"/>
         </w:rPr>
-        <w:t xml:space="preserve">Generics were added to the language starting from Java 5 and consist of the possibility of specifying type variables inside the declaration of class, methods, constructors, and interfaces (for interfaces, see </w:t>
+        <w:t xml:space="preserve">Generics were added to the language starting from Java 5 and consist of the possibility of specifying type variables inside the declaration of class, methods, </w:t>
+      </w:r>
+      <w:r>
+        <w:rPr>
+          <w:lang w:val="en-GB"/>
+        </w:rPr>
+        <w:t xml:space="preserve">data </w:t>
+      </w:r>
+      <w:r>
+        <w:rPr>
+          <w:lang w:val="en-GB"/>
+        </w:rPr>
+        <w:t xml:space="preserve">constructors, and interfaces (for </w:t>
+      </w:r>
+      <w:r>
+        <w:rPr>
+          <w:lang w:val="en-GB"/>
+        </w:rPr>
+        <w:t xml:space="preserve">more information about </w:t>
+      </w:r>
+      <w:r>
+        <w:rPr>
+          <w:lang w:val="en-GB"/>
+        </w:rPr>
+        <w:t xml:space="preserve">interfaces, see </w:t>
       </w:r>
       <w:r>
         <w:rPr>
@@ -2814,13 +2854,38 @@
         <w:rPr>
           <w:lang w:val="en-GB"/>
         </w:rPr>
-        <w:t xml:space="preserve">.  When we want to </w:t>
-      </w:r>
-      <w:r>
-        <w:rPr>
-          <w:lang w:val="en-GB"/>
-        </w:rPr>
-        <w:t xml:space="preserve">create an object of the List class, we have to pass the </w:t>
+        <w:t xml:space="preserve">.  </w:t>
+      </w:r>
+    </w:p>
+    <w:p>
+      <w:pPr>
+        <w:rPr>
+          <w:lang w:val="en-GB"/>
+        </w:rPr>
+      </w:pPr>
+      <w:r>
+        <w:rPr>
+          <w:lang w:val="en-GB"/>
+        </w:rPr>
+        <w:t xml:space="preserve">When we want to </w:t>
+      </w:r>
+      <w:r>
+        <w:rPr>
+          <w:lang w:val="en-GB"/>
+        </w:rPr>
+        <w:t xml:space="preserve">create an object of the List class, we </w:t>
+      </w:r>
+      <w:r>
+        <w:rPr>
+          <w:lang w:val="en-GB"/>
+        </w:rPr>
+        <w:t>must</w:t>
+      </w:r>
+      <w:r>
+        <w:rPr>
+          <w:lang w:val="en-GB"/>
+        </w:rPr>
+        <w:t xml:space="preserve"> pass the </w:t>
       </w:r>
       <w:r>
         <w:rPr>
@@ -2833,13 +2898,65 @@
         <w:rPr>
           <w:lang w:val="en-GB"/>
         </w:rPr>
-        <w:t>type parameter, as in snippet 3.</w:t>
-      </w:r>
-      <w:r>
-        <w:rPr>
-          <w:lang w:val="en-GB"/>
-        </w:rPr>
-        <w:t xml:space="preserve"> The type checker guarantees type safety</w:t>
+        <w:t>type parameter, as in snippet 3</w:t>
+      </w:r>
+      <w:r>
+        <w:rPr>
+          <w:lang w:val="en-GB"/>
+        </w:rPr>
+        <w:t xml:space="preserve">, thus declaring the actual type of the </w:t>
+      </w:r>
+      <w:proofErr w:type="spellStart"/>
+      <w:r>
+        <w:rPr>
+          <w:lang w:val="en-GB"/>
+        </w:rPr>
+        <w:t>binded</w:t>
+      </w:r>
+      <w:proofErr w:type="spellEnd"/>
+      <w:r>
+        <w:rPr>
+          <w:lang w:val="en-GB"/>
+        </w:rPr>
+        <w:t xml:space="preserve"> variable</w:t>
+      </w:r>
+      <w:r>
+        <w:rPr>
+          <w:lang w:val="en-GB"/>
+        </w:rPr>
+        <w:t xml:space="preserve"> </w:t>
+      </w:r>
+      <w:r>
+        <w:rPr>
+          <w:i/>
+          <w:iCs/>
+          <w:lang w:val="en-GB"/>
+        </w:rPr>
+        <w:t>v</w:t>
+      </w:r>
+      <w:r>
+        <w:rPr>
+          <w:lang w:val="en-GB"/>
+        </w:rPr>
+        <w:t>.</w:t>
+      </w:r>
+      <w:r>
+        <w:rPr>
+          <w:lang w:val="en-GB"/>
+        </w:rPr>
+        <w:t xml:space="preserve"> </w:t>
+      </w:r>
+      <w:r>
+        <w:rPr>
+          <w:lang w:val="en-GB"/>
+        </w:rPr>
+        <w:t xml:space="preserve">As already mentioned, we don’t have any explicit type constructor. </w:t>
+      </w:r>
+      <w:r>
+        <w:rPr>
+          <w:lang w:val="en-GB"/>
+        </w:rPr>
+        <w:t>The type checker guarantees type safety</w:t>
       </w:r>
       <w:r>
         <w:rPr>
@@ -2851,7 +2968,13 @@
         <w:rPr>
           <w:lang w:val="en-GB"/>
         </w:rPr>
-        <w:t xml:space="preserve"> compile time.</w:t>
+        <w:t xml:space="preserve"> compile time</w:t>
+      </w:r>
+      <w:r>
+        <w:rPr>
+          <w:lang w:val="en-GB"/>
+        </w:rPr>
+        <w:t>: generics must be solved when declaring  variables because, again, Java is statically typed.</w:t>
       </w:r>
     </w:p>
     <w:p>
@@ -2979,6 +3102,7 @@
         </w:rPr>
         <w:t xml:space="preserve"> </w:t>
       </w:r>
+      <w:proofErr w:type="spellStart"/>
       <w:r>
         <w:rPr>
           <w:rStyle w:val="n"/>
@@ -2989,6 +3113,7 @@
         </w:rPr>
         <w:t>ArrayList</w:t>
       </w:r>
+      <w:proofErr w:type="spellEnd"/>
       <w:r>
         <w:rPr>
           <w:rStyle w:val="o"/>
@@ -3047,6 +3172,7 @@
           <w:lang w:val="en-GB"/>
         </w:rPr>
       </w:pPr>
+      <w:proofErr w:type="spellStart"/>
       <w:r>
         <w:rPr>
           <w:rStyle w:val="n"/>
@@ -3077,6 +3203,7 @@
         </w:rPr>
         <w:t>add</w:t>
       </w:r>
+      <w:proofErr w:type="spellEnd"/>
       <w:r>
         <w:rPr>
           <w:rStyle w:val="o"/>
@@ -3144,6 +3271,7 @@
         </w:rPr>
         <w:t xml:space="preserve"> </w:t>
       </w:r>
+      <w:proofErr w:type="spellStart"/>
       <w:r>
         <w:rPr>
           <w:rStyle w:val="n"/>
@@ -3154,6 +3282,7 @@
         </w:rPr>
         <w:t>i</w:t>
       </w:r>
+      <w:proofErr w:type="spellEnd"/>
       <w:r>
         <w:rPr>
           <w:color w:val="000000"/>
@@ -3182,6 +3311,7 @@
         </w:rPr>
         <w:t xml:space="preserve"> </w:t>
       </w:r>
+      <w:proofErr w:type="spellStart"/>
       <w:r>
         <w:rPr>
           <w:rStyle w:val="n"/>
@@ -3212,6 +3342,7 @@
         </w:rPr>
         <w:t>get</w:t>
       </w:r>
+      <w:proofErr w:type="spellEnd"/>
       <w:r>
         <w:rPr>
           <w:rStyle w:val="o"/>
@@ -3312,26 +3443,38 @@
         <w:rPr>
           <w:lang w:val="en-GB"/>
         </w:rPr>
+        <w:lastRenderedPageBreak/>
         <w:t xml:space="preserve">On the other hand, </w:t>
       </w:r>
       <w:r>
         <w:rPr>
           <w:lang w:val="en-GB"/>
         </w:rPr>
-        <w:t>we don't have to pass an actual type argument to a generic method. The compiler infers the type argument for us, based on the types of the actual arguments. It will generally infer the most specific type argument that will make the call type-correct.</w:t>
-      </w:r>
-    </w:p>
-    <w:p>
-      <w:pPr>
-        <w:rPr>
-          <w:lang w:val="en-GB"/>
-        </w:rPr>
-      </w:pPr>
-      <w:r>
-        <w:rPr>
-          <w:lang w:val="en-GB"/>
-        </w:rPr>
-        <w:lastRenderedPageBreak/>
+        <w:t xml:space="preserve">we don't have to pass an actual type argument to a generic method. The compiler infers the type argument for us, based on the </w:t>
+      </w:r>
+      <w:r>
+        <w:rPr>
+          <w:lang w:val="en-GB"/>
+        </w:rPr>
+        <w:t xml:space="preserve">(static) </w:t>
+      </w:r>
+      <w:r>
+        <w:rPr>
+          <w:lang w:val="en-GB"/>
+        </w:rPr>
+        <w:t>types of the actual arguments. It will generally infer the most specific type argument that will make the call type-correct.</w:t>
+      </w:r>
+    </w:p>
+    <w:p>
+      <w:pPr>
+        <w:rPr>
+          <w:lang w:val="en-GB"/>
+        </w:rPr>
+      </w:pPr>
+      <w:r>
+        <w:rPr>
+          <w:lang w:val="en-GB"/>
+        </w:rPr>
         <w:t xml:space="preserve">A main feature of Java is </w:t>
       </w:r>
       <w:r>
@@ -3586,7 +3729,21 @@
         <w:rPr>
           <w:lang w:val="en-GB"/>
         </w:rPr>
-        <w:t>We can assign to a variable of a class an instance of a subclass of the declared class. As an example, in Snippet 3, an instance of the ArrayList class is assigned to a List object.</w:t>
+        <w:t xml:space="preserve">We can assign to a variable of a class an instance of a subclass of the declared class. As an example, in Snippet 3, an instance of the </w:t>
+      </w:r>
+      <w:proofErr w:type="spellStart"/>
+      <w:r>
+        <w:rPr>
+          <w:lang w:val="en-GB"/>
+        </w:rPr>
+        <w:t>ArrayList</w:t>
+      </w:r>
+      <w:proofErr w:type="spellEnd"/>
+      <w:r>
+        <w:rPr>
+          <w:lang w:val="en-GB"/>
+        </w:rPr>
+        <w:t xml:space="preserve"> class is assigned to a List object.</w:t>
       </w:r>
       <w:r>
         <w:rPr>
@@ -3610,13 +3767,33 @@
         <w:rPr>
           <w:lang w:val="en-GB"/>
         </w:rPr>
-        <w:t>Every time we need an object of class List, we can provide an object of class ArrayList without changing the behaviour of the program: this is a subtype relation</w:t>
-      </w:r>
-      <w:r>
-        <w:rPr>
-          <w:lang w:val="en-GB"/>
-        </w:rPr>
-        <w:t>, and in particular it’s the subset interpretation of the subtype relation.</w:t>
+        <w:t xml:space="preserve">Every time we need an object of class List, we can provide an object of class </w:t>
+      </w:r>
+      <w:proofErr w:type="spellStart"/>
+      <w:r>
+        <w:rPr>
+          <w:lang w:val="en-GB"/>
+        </w:rPr>
+        <w:t>ArrayList</w:t>
+      </w:r>
+      <w:proofErr w:type="spellEnd"/>
+      <w:r>
+        <w:rPr>
+          <w:lang w:val="en-GB"/>
+        </w:rPr>
+        <w:t xml:space="preserve"> without </w:t>
+      </w:r>
+      <w:r>
+        <w:rPr>
+          <w:lang w:val="en-GB"/>
+        </w:rPr>
+        <w:t>causing any type error.</w:t>
+      </w:r>
+      <w:r>
+        <w:rPr>
+          <w:lang w:val="en-GB"/>
+        </w:rPr>
+        <w:t xml:space="preserve"> </w:t>
       </w:r>
     </w:p>
     <w:p>
@@ -3741,7 +3918,82 @@
         <w:rPr>
           <w:lang w:val="en-GB"/>
         </w:rPr>
-        <w:t>Unfortunately, if we call a method which is declared by the dynamic type, but not by the static type, a compile error is raised, since the compiler cannot know in advance whose dynamic type the variable be during the execution.</w:t>
+        <w:t xml:space="preserve">This is a subtype relation, and in particular it’s the subset interpretation of the subtype relation: an </w:t>
+      </w:r>
+      <w:proofErr w:type="spellStart"/>
+      <w:r>
+        <w:rPr>
+          <w:lang w:val="en-GB"/>
+        </w:rPr>
+        <w:t>ArrayList</w:t>
+      </w:r>
+      <w:proofErr w:type="spellEnd"/>
+      <w:r>
+        <w:rPr>
+          <w:lang w:val="en-GB"/>
+        </w:rPr>
+        <w:t xml:space="preserve"> is </w:t>
+      </w:r>
+      <w:r>
+        <w:rPr>
+          <w:lang w:val="en-GB"/>
+        </w:rPr>
+        <w:t>(</w:t>
+      </w:r>
+      <w:r>
+        <w:rPr>
+          <w:lang w:val="en-GB"/>
+        </w:rPr>
+        <w:t>at least</w:t>
+      </w:r>
+      <w:r>
+        <w:rPr>
+          <w:lang w:val="en-GB"/>
+        </w:rPr>
+        <w:t>)</w:t>
+      </w:r>
+      <w:r>
+        <w:rPr>
+          <w:lang w:val="en-GB"/>
+        </w:rPr>
+        <w:t xml:space="preserve"> a List</w:t>
+      </w:r>
+      <w:r>
+        <w:rPr>
+          <w:lang w:val="en-GB"/>
+        </w:rPr>
+        <w:t>, since it inherits all the methods and attributes of the List class.</w:t>
+      </w:r>
+      <w:r>
+        <w:rPr>
+          <w:lang w:val="en-GB"/>
+        </w:rPr>
+        <w:t xml:space="preserve"> </w:t>
+      </w:r>
+    </w:p>
+    <w:p>
+      <w:pPr>
+        <w:rPr>
+          <w:lang w:val="en-GB"/>
+        </w:rPr>
+      </w:pPr>
+      <w:r>
+        <w:rPr>
+          <w:lang w:val="en-GB"/>
+        </w:rPr>
+        <w:t xml:space="preserve">Unfortunately, if we call a method which is declared by the dynamic type, but not by the static type, a compile error is raised, since the compiler cannot know in advance whose dynamic type the variable </w:t>
+      </w:r>
+      <w:r>
+        <w:rPr>
+          <w:lang w:val="en-GB"/>
+        </w:rPr>
+        <w:t xml:space="preserve">will </w:t>
+      </w:r>
+      <w:r>
+        <w:rPr>
+          <w:lang w:val="en-GB"/>
+        </w:rPr>
+        <w:t>be during the execution.</w:t>
       </w:r>
     </w:p>
     <w:p>
@@ -3785,74 +4037,27 @@
         <w:rPr>
           <w:lang w:val="en-GB"/>
         </w:rPr>
-        <w:t xml:space="preserve"> the so called vtable.  The binding between the called method and the implementation is dynamic, i.e. is done at run time. This means that the compiler doesn’t generated the code to execute the method, but it just generates the code which looks for the right implementation of the called method.</w:t>
-      </w:r>
-    </w:p>
-    <w:p>
-      <w:pPr>
-        <w:rPr>
-          <w:lang w:val="en-GB"/>
-        </w:rPr>
-      </w:pPr>
-      <w:r>
-        <w:rPr>
-          <w:lang w:val="en-GB"/>
-        </w:rPr>
-        <w:t xml:space="preserve">Inheritance and subtyping are two orthogonal concepts, and </w:t>
-      </w:r>
-      <w:r>
-        <w:rPr>
-          <w:lang w:val="en-GB"/>
-        </w:rPr>
-        <w:t>their relation is under discussion</w:t>
-      </w:r>
-      <w:r>
-        <w:rPr>
-          <w:lang w:val="en-GB"/>
-        </w:rPr>
-        <w:t xml:space="preserve">. When overriding, some care must be taken to </w:t>
-      </w:r>
-      <w:r>
-        <w:rPr>
-          <w:lang w:val="en-GB"/>
-        </w:rPr>
-        <w:t xml:space="preserve">make sure that </w:t>
-      </w:r>
-      <w:r>
-        <w:rPr>
-          <w:lang w:val="en-GB"/>
-        </w:rPr>
-        <w:t>an object of a subclass can safely substitute an object of a superclass</w:t>
-      </w:r>
-      <w:r>
-        <w:rPr>
-          <w:lang w:val="en-GB"/>
-        </w:rPr>
-        <w:t>: while it’s true that the substitution will always be s</w:t>
-      </w:r>
-      <w:r>
-        <w:rPr>
-          <w:lang w:val="en-GB"/>
-        </w:rPr>
-        <w:t>y</w:t>
-      </w:r>
-      <w:r>
-        <w:rPr>
-          <w:lang w:val="en-GB"/>
-        </w:rPr>
-        <w:t>ntactical</w:t>
-      </w:r>
-      <w:r>
-        <w:rPr>
-          <w:lang w:val="en-GB"/>
-        </w:rPr>
-        <w:t>ly</w:t>
-      </w:r>
-      <w:r>
-        <w:rPr>
-          <w:lang w:val="en-GB"/>
-        </w:rPr>
-        <w:t xml:space="preserve"> valid, it may affect the program behaviour and semantic correctness. To avoid this, a stronger notion of subtyping(</w:t>
+        <w:t xml:space="preserve"> the so called </w:t>
+      </w:r>
+      <w:proofErr w:type="spellStart"/>
+      <w:r>
+        <w:rPr>
+          <w:lang w:val="en-GB"/>
+        </w:rPr>
+        <w:t>vtable</w:t>
+      </w:r>
+      <w:proofErr w:type="spellEnd"/>
+      <w:r>
+        <w:rPr>
+          <w:lang w:val="en-GB"/>
+        </w:rPr>
+        <w:t>.  The binding between the called method and the implementation is dynamic, i.e. is done at run time</w:t>
+      </w:r>
+      <w:r>
+        <w:rPr>
+          <w:lang w:val="en-GB"/>
+        </w:rPr>
+        <w:t xml:space="preserve"> (</w:t>
       </w:r>
       <w:r>
         <w:rPr>
@@ -3860,32 +4065,86 @@
           <w:iCs/>
           <w:lang w:val="en-GB"/>
         </w:rPr>
-        <w:t>behavioural subtyping</w:t>
-      </w:r>
-      <w:r>
-        <w:rPr>
-          <w:lang w:val="en-GB"/>
-        </w:rPr>
-        <w:t xml:space="preserve">) has been introduced. </w:t>
-      </w:r>
-    </w:p>
-    <w:p>
-      <w:pPr>
-        <w:rPr>
-          <w:lang w:val="en-GB"/>
-        </w:rPr>
-      </w:pPr>
-      <w:r>
-        <w:rPr>
-          <w:lang w:val="en-GB"/>
-        </w:rPr>
-        <w:t xml:space="preserve">At the core of the problem there is the concept of contract. When we define a method, its semantics is defined by a “contract” signed between the method itself and the client code which uses the method. This contract defines the preconditions (what the method asks for), the postconditions (what the method guarantees if the preconditions are met) of the method and the invariants (properties that always hold). When a class reimplements a method of a superclass, it must respect not only the method signature (i.e., the method name and parameters type), but also this contract, so that the user of the superclass can safely use an object of the subclass without knowing it. The same requirements </w:t>
-      </w:r>
-      <w:r>
-        <w:rPr>
-          <w:lang w:val="en-GB"/>
-        </w:rPr>
-        <w:t xml:space="preserve">apply to variables.  This principle is called </w:t>
+        <w:t>dynamic dispatching</w:t>
+      </w:r>
+      <w:r>
+        <w:rPr>
+          <w:lang w:val="en-GB"/>
+        </w:rPr>
+        <w:t>)</w:t>
+      </w:r>
+      <w:r>
+        <w:rPr>
+          <w:lang w:val="en-GB"/>
+        </w:rPr>
+        <w:t>. This means that the compiler doesn’t generated the code to execute the method, but it just generates the code which looks for the right implementation of the called method.</w:t>
+      </w:r>
+    </w:p>
+    <w:p>
+      <w:pPr>
+        <w:rPr>
+          <w:lang w:val="en-GB"/>
+        </w:rPr>
+      </w:pPr>
+      <w:r>
+        <w:rPr>
+          <w:lang w:val="en-GB"/>
+        </w:rPr>
+        <w:t xml:space="preserve">Inheritance and subtyping are two orthogonal concepts, and </w:t>
+      </w:r>
+      <w:r>
+        <w:rPr>
+          <w:lang w:val="en-GB"/>
+        </w:rPr>
+        <w:t>their relation is under discussion</w:t>
+      </w:r>
+      <w:r>
+        <w:rPr>
+          <w:lang w:val="en-GB"/>
+        </w:rPr>
+        <w:t xml:space="preserve">. When overriding, some care must be taken to </w:t>
+      </w:r>
+      <w:r>
+        <w:rPr>
+          <w:lang w:val="en-GB"/>
+        </w:rPr>
+        <w:t xml:space="preserve">make sure that </w:t>
+      </w:r>
+      <w:r>
+        <w:rPr>
+          <w:lang w:val="en-GB"/>
+        </w:rPr>
+        <w:t>an object of a subclass can safely substitute an object of a superclass</w:t>
+      </w:r>
+      <w:r>
+        <w:rPr>
+          <w:lang w:val="en-GB"/>
+        </w:rPr>
+        <w:t>: while it’s true that the substitution will always be s</w:t>
+      </w:r>
+      <w:r>
+        <w:rPr>
+          <w:lang w:val="en-GB"/>
+        </w:rPr>
+        <w:t>y</w:t>
+      </w:r>
+      <w:r>
+        <w:rPr>
+          <w:lang w:val="en-GB"/>
+        </w:rPr>
+        <w:t>ntactical</w:t>
+      </w:r>
+      <w:r>
+        <w:rPr>
+          <w:lang w:val="en-GB"/>
+        </w:rPr>
+        <w:t>ly</w:t>
+      </w:r>
+      <w:r>
+        <w:rPr>
+          <w:lang w:val="en-GB"/>
+        </w:rPr>
+        <w:t xml:space="preserve"> valid, it may affect the program behaviour and semantic correctness. To avoid this, a stronger notion of subtyping(</w:t>
       </w:r>
       <w:r>
         <w:rPr>
@@ -3893,7 +4152,65 @@
           <w:iCs/>
           <w:lang w:val="en-GB"/>
         </w:rPr>
-        <w:t>The Liskov Substitution Principle</w:t>
+        <w:t>behavioural subtyping</w:t>
+      </w:r>
+      <w:r>
+        <w:rPr>
+          <w:lang w:val="en-GB"/>
+        </w:rPr>
+        <w:t xml:space="preserve">) has been introduced. </w:t>
+      </w:r>
+    </w:p>
+    <w:p>
+      <w:pPr>
+        <w:rPr>
+          <w:lang w:val="en-GB"/>
+        </w:rPr>
+      </w:pPr>
+      <w:r>
+        <w:rPr>
+          <w:lang w:val="en-GB"/>
+        </w:rPr>
+        <w:t xml:space="preserve">At the core of the problem there is the concept of contract. When we define a method, its semantics is defined by a “contract” signed between the method itself and the client code which uses the method. This contract defines the preconditions (what the method asks for), the postconditions (what the method guarantees if the preconditions are met) of the method and the invariants (properties that always hold). When a class reimplements a method of a superclass, it must respect not only the method signature (i.e., the method name and parameters type), but also this contract, so that the user of the superclass can safely use an object of the subclass without knowing </w:t>
+      </w:r>
+      <w:r>
+        <w:rPr>
+          <w:lang w:val="en-GB"/>
+        </w:rPr>
+        <w:lastRenderedPageBreak/>
+        <w:t xml:space="preserve">it. The same requirements </w:t>
+      </w:r>
+      <w:r>
+        <w:rPr>
+          <w:lang w:val="en-GB"/>
+        </w:rPr>
+        <w:t xml:space="preserve">apply to variables.  This principle is called </w:t>
+      </w:r>
+      <w:r>
+        <w:rPr>
+          <w:i/>
+          <w:iCs/>
+          <w:lang w:val="en-GB"/>
+        </w:rPr>
+        <w:t xml:space="preserve">The </w:t>
+      </w:r>
+      <w:proofErr w:type="spellStart"/>
+      <w:r>
+        <w:rPr>
+          <w:i/>
+          <w:iCs/>
+          <w:lang w:val="en-GB"/>
+        </w:rPr>
+        <w:t>Liskov</w:t>
+      </w:r>
+      <w:proofErr w:type="spellEnd"/>
+      <w:r>
+        <w:rPr>
+          <w:i/>
+          <w:iCs/>
+          <w:lang w:val="en-GB"/>
+        </w:rPr>
+        <w:t xml:space="preserve"> Substitution Principle</w:t>
       </w:r>
       <w:r>
         <w:rPr>
@@ -3994,208 +4311,15 @@
     </w:p>
     <w:p>
       <w:pPr>
-        <w:pStyle w:val="Paragrafoelenco"/>
-        <w:rPr>
-          <w:lang w:val="en-GB"/>
-        </w:rPr>
-      </w:pPr>
-    </w:p>
-    <w:p>
-      <w:pPr>
-        <w:pStyle w:val="Paragrafoelenco"/>
-        <w:rPr>
-          <w:lang w:val="en-GB"/>
-        </w:rPr>
-      </w:pPr>
-      <w:r>
-        <w:rPr>
-          <w:lang w:val="en-GB"/>
-        </w:rPr>
-        <w:t xml:space="preserve">If the LSP applies, then the subclass relation is also a </w:t>
-      </w:r>
-      <w:r>
-        <w:rPr>
-          <w:lang w:val="en-GB"/>
-        </w:rPr>
-        <w:t xml:space="preserve"> behavioural </w:t>
-      </w:r>
-      <w:r>
-        <w:rPr>
-          <w:lang w:val="en-GB"/>
-        </w:rPr>
-        <w:t xml:space="preserve">subtype relation. It’s a good habit to always apply it in all the subclasses of the program. </w:t>
-      </w:r>
-    </w:p>
-    <w:p>
-      <w:pPr>
-        <w:pStyle w:val="Paragrafoelenco"/>
-        <w:ind w:left="0"/>
-        <w:rPr>
-          <w:lang w:val="en-GB"/>
-        </w:rPr>
-      </w:pPr>
-      <w:r>
-        <w:rPr>
-          <w:lang w:val="en-GB"/>
-        </w:rPr>
-        <w:t>In general,</w:t>
-      </w:r>
-      <w:r>
-        <w:rPr>
-          <w:lang w:val="en-GB"/>
-        </w:rPr>
-        <w:t xml:space="preserve"> deciding whether the LSP applies for a subclass relation</w:t>
-      </w:r>
-      <w:r>
-        <w:rPr>
-          <w:lang w:val="en-GB"/>
-        </w:rPr>
-        <w:t xml:space="preserve"> </w:t>
-      </w:r>
-      <w:r>
-        <w:rPr>
-          <w:lang w:val="en-GB"/>
-        </w:rPr>
-        <w:t>it’s an undecidable problem. This paragraph isn’t meant to be an extensive discussion o</w:t>
-      </w:r>
-      <w:r>
-        <w:rPr>
-          <w:lang w:val="en-GB"/>
-        </w:rPr>
-        <w:t xml:space="preserve">f </w:t>
-      </w:r>
-      <w:r>
-        <w:rPr>
-          <w:lang w:val="en-GB"/>
-        </w:rPr>
-        <w:t>he problem of semantic type safety in subtyping, but merely an introduction</w:t>
-      </w:r>
-      <w:r>
-        <w:rPr>
-          <w:lang w:val="en-GB"/>
-        </w:rPr>
-        <w:t>. For more details, see the references.</w:t>
-      </w:r>
-    </w:p>
-    <w:p>
-      <w:pPr>
-        <w:rPr>
-          <w:lang w:val="en-GB"/>
-        </w:rPr>
-      </w:pPr>
-      <w:r>
-        <w:rPr>
-          <w:lang w:val="en-GB"/>
-        </w:rPr>
-        <w:t xml:space="preserve">If we want to prevent from extending a class or a method, we have to declare it </w:t>
-      </w:r>
-      <w:r>
-        <w:rPr>
-          <w:i/>
-          <w:lang w:val="en-GB"/>
-        </w:rPr>
-        <w:t>final</w:t>
-      </w:r>
-      <w:r>
-        <w:rPr>
-          <w:lang w:val="en-GB"/>
-        </w:rPr>
-        <w:t>.</w:t>
-      </w:r>
-    </w:p>
-    <w:p>
-      <w:pPr>
-        <w:rPr>
-          <w:lang w:val="en-GB"/>
-        </w:rPr>
-      </w:pPr>
-      <w:r>
-        <w:rPr>
-          <w:lang w:val="en-GB"/>
-        </w:rPr>
-        <w:t>A method can be declared abstract when no implementation is specif</w:t>
-      </w:r>
-      <w:r>
-        <w:rPr>
-          <w:lang w:val="en-GB"/>
-        </w:rPr>
-        <w:t>ied</w:t>
-      </w:r>
-      <w:r>
-        <w:rPr>
-          <w:lang w:val="en-GB"/>
-        </w:rPr>
-        <w:t xml:space="preserve">. A class which contains an abstract method is an </w:t>
-      </w:r>
-      <w:r>
-        <w:rPr>
-          <w:i/>
-          <w:lang w:val="en-GB"/>
-        </w:rPr>
-        <w:t>abstract class</w:t>
-      </w:r>
-      <w:r>
-        <w:rPr>
-          <w:i/>
-          <w:lang w:val="en-GB"/>
-        </w:rPr>
-        <w:t xml:space="preserve">. </w:t>
-      </w:r>
-      <w:r>
-        <w:rPr>
-          <w:lang w:val="en-GB"/>
-        </w:rPr>
-        <w:t>It’s forbidden to create objects of an abstract class. Abstract classes are a way to introduce some kinds of high-level abstractions from the actual implementation. We could define an abstract class and use it extensively in the code and then implement it in different ways in different concrete subclasses (and change the implementation if needed).  Classes which extend an abstract class should implement all the abstract methods, otherwise they should be declared abstract as well.</w:t>
-      </w:r>
-    </w:p>
-    <w:p>
-      <w:pPr>
-        <w:rPr>
-          <w:lang w:val="en-GB"/>
-        </w:rPr>
-      </w:pPr>
-      <w:r>
-        <w:rPr>
-          <w:lang w:val="en-GB"/>
-        </w:rPr>
-        <w:t xml:space="preserve">Java introduces also the concept of </w:t>
-      </w:r>
-      <w:r>
-        <w:rPr>
-          <w:i/>
-          <w:lang w:val="en-GB"/>
-        </w:rPr>
-        <w:t>interface</w:t>
-      </w:r>
-      <w:r>
-        <w:rPr>
-          <w:lang w:val="en-GB"/>
-        </w:rPr>
-        <w:t xml:space="preserve"> to allow for </w:t>
-      </w:r>
-      <w:r>
-        <w:rPr>
-          <w:lang w:val="en-GB"/>
-        </w:rPr>
-        <w:t>pure</w:t>
-      </w:r>
-      <w:r>
-        <w:rPr>
-          <w:lang w:val="en-GB"/>
-        </w:rPr>
-        <w:t xml:space="preserve"> subtyping</w:t>
-      </w:r>
-      <w:r>
-        <w:rPr>
-          <w:lang w:val="en-GB"/>
-        </w:rPr>
-        <w:t xml:space="preserve">. An interface is much similar to a class, with the exception that it can’t have variables and can only have abstract methods and constant attributes. </w:t>
-      </w:r>
-      <w:r>
-        <w:rPr>
-          <w:lang w:val="en-GB"/>
-        </w:rPr>
-        <w:t xml:space="preserve">When a class </w:t>
+        <w:rPr>
+          <w:lang w:val="en-GB"/>
+        </w:rPr>
+      </w:pPr>
+      <w:r>
+        <w:rPr>
+          <w:lang w:val="en-GB"/>
+        </w:rPr>
+        <w:t xml:space="preserve">Sometimes it is summarized with the motto </w:t>
       </w:r>
       <w:r>
         <w:rPr>
@@ -4203,244 +4327,7 @@
           <w:iCs/>
           <w:lang w:val="en-GB"/>
         </w:rPr>
-        <w:t>implements</w:t>
-      </w:r>
-      <w:r>
-        <w:rPr>
-          <w:lang w:val="en-GB"/>
-        </w:rPr>
-        <w:t xml:space="preserve"> an interface, it must implement all the methods of that interface, otherwise it must be declared abstract.  A class or an interface </w:t>
-      </w:r>
-      <w:r>
-        <w:rPr>
-          <w:lang w:val="en-GB"/>
-        </w:rPr>
-        <w:t xml:space="preserve">can </w:t>
-      </w:r>
-      <w:r>
-        <w:rPr>
-          <w:lang w:val="en-GB"/>
-        </w:rPr>
-        <w:t>implement</w:t>
-      </w:r>
-      <w:r>
-        <w:rPr>
-          <w:lang w:val="en-GB"/>
-        </w:rPr>
-        <w:t xml:space="preserve"> more than one interfac</w:t>
-      </w:r>
-      <w:r>
-        <w:rPr>
-          <w:lang w:val="en-GB"/>
-        </w:rPr>
-        <w:t xml:space="preserve">e. Since an interface does </w:t>
-      </w:r>
-      <w:r>
-        <w:rPr>
-          <w:lang w:val="en-GB"/>
-        </w:rPr>
-        <w:t xml:space="preserve">not implement any method, it does not specify any behaviour, so all the classes implementing the interface are actually subtypes of the interface, since all the methods overridings fulfil the LSP requirements: they just preserve the method signature. </w:t>
-      </w:r>
-    </w:p>
-    <w:p>
-      <w:pPr>
-        <w:rPr>
-          <w:lang w:val="en-GB"/>
-        </w:rPr>
-      </w:pPr>
-      <w:r>
-        <w:rPr>
-          <w:lang w:val="en-GB"/>
-        </w:rPr>
-        <w:t>We</w:t>
-      </w:r>
-      <w:r>
-        <w:rPr>
-          <w:lang w:val="en-GB"/>
-        </w:rPr>
-        <w:t xml:space="preserve"> can use </w:t>
-      </w:r>
-      <w:r>
-        <w:rPr>
-          <w:lang w:val="en-GB"/>
-        </w:rPr>
-        <w:t xml:space="preserve">this kind of </w:t>
-      </w:r>
-      <w:r>
-        <w:rPr>
-          <w:lang w:val="en-GB"/>
-        </w:rPr>
-        <w:t xml:space="preserve">polymorphism </w:t>
-      </w:r>
-      <w:r>
-        <w:rPr>
-          <w:lang w:val="en-GB"/>
-        </w:rPr>
-        <w:t>almost everywhere</w:t>
-      </w:r>
-      <w:r>
-        <w:rPr>
-          <w:lang w:val="en-GB"/>
-        </w:rPr>
-        <w:t xml:space="preserve"> in our coee</w:t>
-      </w:r>
-      <w:r>
-        <w:rPr>
-          <w:lang w:val="en-GB"/>
-        </w:rPr>
-        <w:t>: for example,</w:t>
-      </w:r>
-      <w:r>
-        <w:rPr>
-          <w:lang w:val="en-GB"/>
-        </w:rPr>
-        <w:t xml:space="preserve"> we can pass as actual parameter to a method an object of a </w:t>
-      </w:r>
-      <w:r>
-        <w:rPr>
-          <w:lang w:val="en-GB"/>
-        </w:rPr>
-        <w:t>su</w:t>
-      </w:r>
-      <w:r>
-        <w:rPr>
-          <w:lang w:val="en-GB"/>
-        </w:rPr>
-        <w:t xml:space="preserve">bclass </w:t>
-      </w:r>
-      <w:r>
-        <w:rPr>
-          <w:lang w:val="en-GB"/>
-        </w:rPr>
-        <w:t xml:space="preserve">of the </w:t>
-      </w:r>
-      <w:r>
-        <w:rPr>
-          <w:lang w:val="en-GB"/>
-        </w:rPr>
-        <w:t>superclass</w:t>
-      </w:r>
-      <w:r>
-        <w:rPr>
-          <w:lang w:val="en-GB"/>
-        </w:rPr>
-        <w:t xml:space="preserve"> of </w:t>
-      </w:r>
-      <w:r>
-        <w:rPr>
-          <w:lang w:val="en-GB"/>
-        </w:rPr>
-        <w:t>t</w:t>
-      </w:r>
-      <w:r>
-        <w:rPr>
-          <w:lang w:val="en-GB"/>
-        </w:rPr>
-        <w:t>he formal parameter of the declaration of the method</w:t>
-      </w:r>
-      <w:r>
-        <w:rPr>
-          <w:lang w:val="en-GB"/>
-        </w:rPr>
-        <w:t>.</w:t>
-      </w:r>
-    </w:p>
-    <w:p>
-      <w:pPr>
-        <w:rPr>
-          <w:lang w:val="en-GB"/>
-        </w:rPr>
-      </w:pPr>
-      <w:r>
-        <w:rPr>
-          <w:lang w:val="en-GB"/>
-        </w:rPr>
-        <w:t>Another way</w:t>
-      </w:r>
-      <w:r>
-        <w:rPr>
-          <w:lang w:val="en-GB"/>
-        </w:rPr>
-        <w:t xml:space="preserve"> Java provides </w:t>
-      </w:r>
-      <w:r>
-        <w:rPr>
-          <w:lang w:val="en-GB"/>
-        </w:rPr>
-        <w:t>polymorphism is</w:t>
-      </w:r>
-      <w:r>
-        <w:rPr>
-          <w:lang w:val="en-GB"/>
-        </w:rPr>
-        <w:t xml:space="preserve"> overloading </w:t>
-      </w:r>
-      <w:r>
-        <w:rPr>
-          <w:lang w:val="en-GB"/>
-        </w:rPr>
-        <w:t>(also</w:t>
-      </w:r>
-      <w:r>
-        <w:rPr>
-          <w:lang w:val="en-GB"/>
-        </w:rPr>
-        <w:t xml:space="preserve"> called ad hoc polymorphism</w:t>
-      </w:r>
-      <w:r>
-        <w:rPr>
-          <w:lang w:val="en-GB"/>
-        </w:rPr>
-        <w:t>)</w:t>
-      </w:r>
-      <w:r>
-        <w:rPr>
-          <w:lang w:val="en-GB"/>
-        </w:rPr>
-        <w:t xml:space="preserve">: overloading means specifying a method with the same name as another method of the same class (or of a superclass, which is pretty the same due to inheritance), but with parameters of different types. In this way, we allow the function (method) to work on set of types, with a different implementation per each type. Overloading should not be confused with overriding: </w:t>
-      </w:r>
-      <w:r>
-        <w:rPr>
-          <w:lang w:val="en-GB"/>
-        </w:rPr>
-        <w:t>when doing method overloading</w:t>
-      </w:r>
-      <w:r>
-        <w:rPr>
-          <w:lang w:val="en-GB"/>
-        </w:rPr>
-        <w:t>, the binding</w:t>
-      </w:r>
-      <w:r>
-        <w:rPr>
-          <w:lang w:val="en-GB"/>
-        </w:rPr>
-        <w:t xml:space="preserve"> is solved at compile time looking at the static types of the actual parameters, which are matched against the different definition of a method.</w:t>
-      </w:r>
-    </w:p>
-    <w:p>
-      <w:pPr>
-        <w:rPr>
-          <w:lang w:val="en-GB"/>
-        </w:rPr>
-      </w:pPr>
-      <w:r>
-        <w:rPr>
-          <w:lang w:val="en-GB"/>
-        </w:rPr>
-        <w:t xml:space="preserve">Regarding algebraic data types, </w:t>
-      </w:r>
-      <w:r>
-        <w:rPr>
-          <w:lang w:val="en-GB"/>
-        </w:rPr>
-        <w:t xml:space="preserve">the subclass relation </w:t>
-      </w:r>
-      <w:r>
-        <w:rPr>
-          <w:lang w:val="en-GB"/>
-        </w:rPr>
-        <w:t xml:space="preserve">can be used in Java to define the so-called sum types. To destruct the sum type, we can use the </w:t>
+        <w:t xml:space="preserve">Require no </w:t>
       </w:r>
       <w:r>
         <w:rPr>
@@ -4448,8 +4335,527 @@
           <w:iCs/>
           <w:lang w:val="en-GB"/>
         </w:rPr>
+        <w:t>more, promise no less</w:t>
+      </w:r>
+      <w:r>
+        <w:rPr>
+          <w:lang w:val="en-GB"/>
+        </w:rPr>
+        <w:t>.</w:t>
+      </w:r>
+    </w:p>
+    <w:p>
+      <w:pPr>
+        <w:rPr>
+          <w:lang w:val="en-GB"/>
+        </w:rPr>
+      </w:pPr>
+      <w:r>
+        <w:rPr>
+          <w:lang w:val="en-GB"/>
+        </w:rPr>
+        <w:t xml:space="preserve">If the LSP applies, then the subclass relation is also a </w:t>
+      </w:r>
+      <w:r>
+        <w:rPr>
+          <w:lang w:val="en-GB"/>
+        </w:rPr>
+        <w:t xml:space="preserve"> behavioural </w:t>
+      </w:r>
+      <w:r>
+        <w:rPr>
+          <w:lang w:val="en-GB"/>
+        </w:rPr>
+        <w:t>subtype relation</w:t>
+      </w:r>
+      <w:r>
+        <w:rPr>
+          <w:lang w:val="en-GB"/>
+        </w:rPr>
+        <w:t xml:space="preserve">, and substituting an object of a superclass with an object of a subclass is both </w:t>
+      </w:r>
+      <w:r>
+        <w:rPr>
+          <w:lang w:val="en-GB"/>
+        </w:rPr>
+        <w:t>syntactically</w:t>
+      </w:r>
+      <w:r>
+        <w:rPr>
+          <w:lang w:val="en-GB"/>
+        </w:rPr>
+        <w:t xml:space="preserve"> and semantically correct</w:t>
+      </w:r>
+      <w:r>
+        <w:rPr>
+          <w:lang w:val="en-GB"/>
+        </w:rPr>
+        <w:t>. It’s a good habit to always apply it in all the subclasses of the program.</w:t>
+      </w:r>
+      <w:r>
+        <w:rPr>
+          <w:lang w:val="en-GB"/>
+        </w:rPr>
+        <w:t xml:space="preserve"> Unfortunately</w:t>
+      </w:r>
+      <w:r>
+        <w:rPr>
+          <w:lang w:val="en-GB"/>
+        </w:rPr>
+        <w:t>,</w:t>
+      </w:r>
+      <w:r>
+        <w:rPr>
+          <w:lang w:val="en-GB"/>
+        </w:rPr>
+        <w:t xml:space="preserve"> deciding whether the LSP applies for a subclass relation</w:t>
+      </w:r>
+      <w:r>
+        <w:rPr>
+          <w:lang w:val="en-GB"/>
+        </w:rPr>
+        <w:t xml:space="preserve"> </w:t>
+      </w:r>
+      <w:r>
+        <w:rPr>
+          <w:lang w:val="en-GB"/>
+        </w:rPr>
+        <w:t>it’s an undecidable problem. This paragraph isn’t meant to be an extensive discussion o</w:t>
+      </w:r>
+      <w:r>
+        <w:rPr>
+          <w:lang w:val="en-GB"/>
+        </w:rPr>
+        <w:t xml:space="preserve">f </w:t>
+      </w:r>
+      <w:r>
+        <w:rPr>
+          <w:lang w:val="en-GB"/>
+        </w:rPr>
+        <w:t>t</w:t>
+      </w:r>
+      <w:r>
+        <w:rPr>
+          <w:lang w:val="en-GB"/>
+        </w:rPr>
+        <w:t xml:space="preserve">he </w:t>
+      </w:r>
+      <w:r>
+        <w:rPr>
+          <w:lang w:val="en-GB"/>
+        </w:rPr>
+        <w:t>relation between subtyping and subclassing</w:t>
+      </w:r>
+      <w:r>
+        <w:rPr>
+          <w:lang w:val="en-GB"/>
+        </w:rPr>
+        <w:t>, but merely an introduction</w:t>
+      </w:r>
+      <w:r>
+        <w:rPr>
+          <w:lang w:val="en-GB"/>
+        </w:rPr>
+        <w:t>. For more details, see the references.</w:t>
+      </w:r>
+    </w:p>
+    <w:p>
+      <w:pPr>
+        <w:rPr>
+          <w:lang w:val="en-GB"/>
+        </w:rPr>
+      </w:pPr>
+      <w:r>
+        <w:rPr>
+          <w:lang w:val="en-GB"/>
+        </w:rPr>
+        <w:t xml:space="preserve">If we want to prevent from extending a class or a method, we have to declare it </w:t>
+      </w:r>
+      <w:r>
+        <w:rPr>
+          <w:i/>
+          <w:lang w:val="en-GB"/>
+        </w:rPr>
+        <w:t>final</w:t>
+      </w:r>
+      <w:r>
+        <w:rPr>
+          <w:lang w:val="en-GB"/>
+        </w:rPr>
+        <w:t>.</w:t>
+      </w:r>
+    </w:p>
+    <w:p>
+      <w:pPr>
+        <w:rPr>
+          <w:lang w:val="en-GB"/>
+        </w:rPr>
+      </w:pPr>
+      <w:r>
+        <w:rPr>
+          <w:lang w:val="en-GB"/>
+        </w:rPr>
+        <w:t>A method can be declared abstract when no implementation is specif</w:t>
+      </w:r>
+      <w:r>
+        <w:rPr>
+          <w:lang w:val="en-GB"/>
+        </w:rPr>
+        <w:t>ied</w:t>
+      </w:r>
+      <w:r>
+        <w:rPr>
+          <w:lang w:val="en-GB"/>
+        </w:rPr>
+        <w:t xml:space="preserve">. A class which contains an abstract method is an </w:t>
+      </w:r>
+      <w:r>
+        <w:rPr>
+          <w:i/>
+          <w:lang w:val="en-GB"/>
+        </w:rPr>
+        <w:t>abstract class</w:t>
+      </w:r>
+      <w:r>
+        <w:rPr>
+          <w:i/>
+          <w:lang w:val="en-GB"/>
+        </w:rPr>
+        <w:t xml:space="preserve">. </w:t>
+      </w:r>
+      <w:r>
+        <w:rPr>
+          <w:lang w:val="en-GB"/>
+        </w:rPr>
+        <w:t>It’s forbidden to create objects of an abstract class. Abstract classes are a way to introduce some kinds of high-level abstractions from the actual implementation. We could define an abstract class and use it extensively in the code and then implement it in different ways in different concrete subclasses (and change the implementation if needed).  Classes which extend an abstract class should implement all the abstract methods, otherwise they should be declared abstract as well.</w:t>
+      </w:r>
+    </w:p>
+    <w:p>
+      <w:pPr>
+        <w:rPr>
+          <w:lang w:val="en-GB"/>
+        </w:rPr>
+      </w:pPr>
+      <w:r>
+        <w:rPr>
+          <w:lang w:val="en-GB"/>
+        </w:rPr>
+        <w:t xml:space="preserve">Java introduces also the concept of </w:t>
+      </w:r>
+      <w:r>
+        <w:rPr>
+          <w:i/>
+          <w:lang w:val="en-GB"/>
+        </w:rPr>
+        <w:t>interface</w:t>
+      </w:r>
+      <w:r>
+        <w:rPr>
+          <w:lang w:val="en-GB"/>
+        </w:rPr>
+        <w:t xml:space="preserve"> to allow for </w:t>
+      </w:r>
+      <w:r>
+        <w:rPr>
+          <w:lang w:val="en-GB"/>
+        </w:rPr>
+        <w:t>pure</w:t>
+      </w:r>
+      <w:r>
+        <w:rPr>
+          <w:lang w:val="en-GB"/>
+        </w:rPr>
+        <w:t xml:space="preserve"> subtyping</w:t>
+      </w:r>
+      <w:r>
+        <w:rPr>
+          <w:lang w:val="en-GB"/>
+        </w:rPr>
+        <w:t xml:space="preserve">. An interface is much similar to a class, with the exception that it can’t have variables and can only have abstract methods and constant attributes. </w:t>
+      </w:r>
+      <w:r>
+        <w:rPr>
+          <w:lang w:val="en-GB"/>
+        </w:rPr>
+        <w:t xml:space="preserve">When a class </w:t>
+      </w:r>
+      <w:r>
+        <w:rPr>
+          <w:i/>
+          <w:iCs/>
+          <w:lang w:val="en-GB"/>
+        </w:rPr>
+        <w:t>implements</w:t>
+      </w:r>
+      <w:r>
+        <w:rPr>
+          <w:lang w:val="en-GB"/>
+        </w:rPr>
+        <w:t xml:space="preserve"> an interface, it must implement all the methods of that interface, otherwise it must be declared abstract.  A class or an interface </w:t>
+      </w:r>
+      <w:r>
+        <w:rPr>
+          <w:lang w:val="en-GB"/>
+        </w:rPr>
+        <w:t xml:space="preserve">can </w:t>
+      </w:r>
+      <w:r>
+        <w:rPr>
+          <w:lang w:val="en-GB"/>
+        </w:rPr>
+        <w:t>implement</w:t>
+      </w:r>
+      <w:r>
+        <w:rPr>
+          <w:lang w:val="en-GB"/>
+        </w:rPr>
+        <w:t xml:space="preserve"> more than one interfac</w:t>
+      </w:r>
+      <w:r>
+        <w:rPr>
+          <w:lang w:val="en-GB"/>
+        </w:rPr>
+        <w:t xml:space="preserve">e. Since an interface does </w:t>
+      </w:r>
+      <w:r>
+        <w:rPr>
+          <w:lang w:val="en-GB"/>
+        </w:rPr>
+        <w:t xml:space="preserve">not implement any method, it does not specify any behaviour, so all the classes implementing the interface are actually subtypes of the interface, since all the methods </w:t>
+      </w:r>
+      <w:proofErr w:type="spellStart"/>
+      <w:r>
+        <w:rPr>
+          <w:lang w:val="en-GB"/>
+        </w:rPr>
+        <w:t>overridings</w:t>
+      </w:r>
+      <w:proofErr w:type="spellEnd"/>
+      <w:r>
+        <w:rPr>
+          <w:lang w:val="en-GB"/>
+        </w:rPr>
+        <w:t xml:space="preserve"> fulfil the LSP requirements: they just preserve the method signature. </w:t>
+      </w:r>
+    </w:p>
+    <w:p>
+      <w:pPr>
+        <w:rPr>
+          <w:lang w:val="en-GB"/>
+        </w:rPr>
+      </w:pPr>
+      <w:r>
+        <w:rPr>
+          <w:lang w:val="en-GB"/>
+        </w:rPr>
+        <w:t>We</w:t>
+      </w:r>
+      <w:r>
+        <w:rPr>
+          <w:lang w:val="en-GB"/>
+        </w:rPr>
+        <w:t xml:space="preserve"> can use </w:t>
+      </w:r>
+      <w:r>
+        <w:rPr>
+          <w:lang w:val="en-GB"/>
+        </w:rPr>
+        <w:t xml:space="preserve">this kind of </w:t>
+      </w:r>
+      <w:r>
+        <w:rPr>
+          <w:lang w:val="en-GB"/>
+        </w:rPr>
+        <w:t xml:space="preserve">polymorphism </w:t>
+      </w:r>
+      <w:r>
+        <w:rPr>
+          <w:lang w:val="en-GB"/>
+        </w:rPr>
+        <w:t>almost everywhere</w:t>
+      </w:r>
+      <w:r>
+        <w:rPr>
+          <w:lang w:val="en-GB"/>
+        </w:rPr>
+        <w:t xml:space="preserve"> in our </w:t>
+      </w:r>
+      <w:proofErr w:type="spellStart"/>
+      <w:r>
+        <w:rPr>
+          <w:lang w:val="en-GB"/>
+        </w:rPr>
+        <w:t>coee</w:t>
+      </w:r>
+      <w:proofErr w:type="spellEnd"/>
+      <w:r>
+        <w:rPr>
+          <w:lang w:val="en-GB"/>
+        </w:rPr>
+        <w:t>: for example,</w:t>
+      </w:r>
+      <w:r>
+        <w:rPr>
+          <w:lang w:val="en-GB"/>
+        </w:rPr>
+        <w:t xml:space="preserve"> we can pass as actual parameter to a method an object of a </w:t>
+      </w:r>
+      <w:r>
+        <w:rPr>
+          <w:lang w:val="en-GB"/>
+        </w:rPr>
+        <w:t>su</w:t>
+      </w:r>
+      <w:r>
+        <w:rPr>
+          <w:lang w:val="en-GB"/>
+        </w:rPr>
+        <w:t xml:space="preserve">bclass </w:t>
+      </w:r>
+      <w:r>
+        <w:rPr>
+          <w:lang w:val="en-GB"/>
+        </w:rPr>
+        <w:t xml:space="preserve">of the </w:t>
+      </w:r>
+      <w:r>
+        <w:rPr>
+          <w:lang w:val="en-GB"/>
+        </w:rPr>
+        <w:t>superclass</w:t>
+      </w:r>
+      <w:r>
+        <w:rPr>
+          <w:lang w:val="en-GB"/>
+        </w:rPr>
+        <w:t xml:space="preserve"> of </w:t>
+      </w:r>
+      <w:r>
+        <w:rPr>
+          <w:lang w:val="en-GB"/>
+        </w:rPr>
+        <w:t>t</w:t>
+      </w:r>
+      <w:r>
+        <w:rPr>
+          <w:lang w:val="en-GB"/>
+        </w:rPr>
+        <w:t>he formal parameter of the declaration of the method</w:t>
+      </w:r>
+      <w:r>
+        <w:rPr>
+          <w:lang w:val="en-GB"/>
+        </w:rPr>
+        <w:t>.</w:t>
+      </w:r>
+    </w:p>
+    <w:p>
+      <w:pPr>
+        <w:rPr>
+          <w:lang w:val="en-GB"/>
+        </w:rPr>
+      </w:pPr>
+      <w:r>
+        <w:rPr>
+          <w:lang w:val="en-GB"/>
+        </w:rPr>
+        <w:t>Another way</w:t>
+      </w:r>
+      <w:r>
+        <w:rPr>
+          <w:lang w:val="en-GB"/>
+        </w:rPr>
+        <w:t xml:space="preserve"> Java provides </w:t>
+      </w:r>
+      <w:r>
+        <w:rPr>
+          <w:lang w:val="en-GB"/>
+        </w:rPr>
+        <w:t>polymorphism is</w:t>
+      </w:r>
+      <w:r>
+        <w:rPr>
+          <w:lang w:val="en-GB"/>
+        </w:rPr>
+        <w:t xml:space="preserve"> overloading </w:t>
+      </w:r>
+      <w:r>
+        <w:rPr>
+          <w:lang w:val="en-GB"/>
+        </w:rPr>
+        <w:t>(also</w:t>
+      </w:r>
+      <w:r>
+        <w:rPr>
+          <w:lang w:val="en-GB"/>
+        </w:rPr>
+        <w:t xml:space="preserve"> called ad hoc polymorphism</w:t>
+      </w:r>
+      <w:r>
+        <w:rPr>
+          <w:lang w:val="en-GB"/>
+        </w:rPr>
+        <w:t>)</w:t>
+      </w:r>
+      <w:r>
+        <w:rPr>
+          <w:lang w:val="en-GB"/>
+        </w:rPr>
+        <w:t xml:space="preserve">: overloading means specifying a method with the same name as another method of the same class (or of a superclass, which is pretty the same due to inheritance), but with parameters of different types. In this way, we allow the function (method) to work on set of types, with a different implementation per each type. Overloading should not be confused with overriding: </w:t>
+      </w:r>
+      <w:r>
+        <w:rPr>
+          <w:lang w:val="en-GB"/>
+        </w:rPr>
+        <w:t>when doing method overloading</w:t>
+      </w:r>
+      <w:r>
+        <w:rPr>
+          <w:lang w:val="en-GB"/>
+        </w:rPr>
+        <w:t>, the binding</w:t>
+      </w:r>
+      <w:r>
+        <w:rPr>
+          <w:lang w:val="en-GB"/>
+        </w:rPr>
+        <w:t xml:space="preserve"> is solved at compile time looking at the static types of the actual parameters, which are matched against the different definition of a method.</w:t>
+      </w:r>
+    </w:p>
+    <w:p>
+      <w:pPr>
+        <w:rPr>
+          <w:lang w:val="en-GB"/>
+        </w:rPr>
+      </w:pPr>
+      <w:r>
+        <w:rPr>
+          <w:lang w:val="en-GB"/>
+        </w:rPr>
+        <w:t xml:space="preserve">Regarding algebraic data types, </w:t>
+      </w:r>
+      <w:r>
+        <w:rPr>
+          <w:lang w:val="en-GB"/>
+        </w:rPr>
+        <w:t xml:space="preserve">the subclass relation </w:t>
+      </w:r>
+      <w:r>
+        <w:rPr>
+          <w:lang w:val="en-GB"/>
+        </w:rPr>
+        <w:t xml:space="preserve">can be used in Java to define the so-called sum types. To destruct the sum type, we can use the </w:t>
+      </w:r>
+      <w:proofErr w:type="spellStart"/>
+      <w:r>
+        <w:rPr>
+          <w:i/>
+          <w:iCs/>
+          <w:lang w:val="en-GB"/>
+        </w:rPr>
         <w:t>instanceof</w:t>
       </w:r>
+      <w:proofErr w:type="spellEnd"/>
       <w:r>
         <w:rPr>
           <w:lang w:val="en-GB"/>
@@ -4540,15 +4946,27 @@
         </w:rPr>
         <w:t xml:space="preserve">Fruit </w:t>
       </w:r>
-      <w:r>
-        <w:rPr>
-          <w:rFonts w:ascii="Courier New" w:eastAsia="Times New Roman" w:hAnsi="Courier New" w:cs="Courier New"/>
-          <w:color w:val="000000"/>
-          <w:sz w:val="21"/>
-          <w:szCs w:val="21"/>
-          <w:lang w:val="en-GB" w:eastAsia="it-IT"/>
-        </w:rPr>
-        <w:t>fruit = ...;</w:t>
+      <w:proofErr w:type="spellStart"/>
+      <w:r>
+        <w:rPr>
+          <w:rFonts w:ascii="Courier New" w:eastAsia="Times New Roman" w:hAnsi="Courier New" w:cs="Courier New"/>
+          <w:color w:val="000000"/>
+          <w:sz w:val="21"/>
+          <w:szCs w:val="21"/>
+          <w:lang w:val="en-GB" w:eastAsia="it-IT"/>
+        </w:rPr>
+        <w:t>fruit</w:t>
+      </w:r>
+      <w:proofErr w:type="spellEnd"/>
+      <w:r>
+        <w:rPr>
+          <w:rFonts w:ascii="Courier New" w:eastAsia="Times New Roman" w:hAnsi="Courier New" w:cs="Courier New"/>
+          <w:color w:val="000000"/>
+          <w:sz w:val="21"/>
+          <w:szCs w:val="21"/>
+          <w:lang w:val="en-GB" w:eastAsia="it-IT"/>
+        </w:rPr>
+        <w:t xml:space="preserve"> = ...;</w:t>
       </w:r>
     </w:p>
     <w:p>
@@ -4640,6 +5058,7 @@
         </w:rPr>
         <w:t xml:space="preserve"> </w:t>
       </w:r>
+      <w:proofErr w:type="spellStart"/>
       <w:r>
         <w:rPr>
           <w:rFonts w:ascii="Courier New" w:eastAsia="Times New Roman" w:hAnsi="Courier New" w:cs="Courier New"/>
@@ -4652,6 +5071,7 @@
         </w:rPr>
         <w:t>instanceof</w:t>
       </w:r>
+      <w:proofErr w:type="spellEnd"/>
       <w:r>
         <w:rPr>
           <w:rFonts w:ascii="Courier New" w:eastAsia="Times New Roman" w:hAnsi="Courier New" w:cs="Courier New"/>
@@ -4718,6 +5138,7 @@
           <w:szCs w:val="21"/>
           <w:lang w:val="en-GB" w:eastAsia="it-IT"/>
         </w:rPr>
+        <w:lastRenderedPageBreak/>
         <w:t xml:space="preserve">          </w:t>
       </w:r>
       <w:r>
@@ -4776,7 +5197,18 @@
           <w:szCs w:val="21"/>
           <w:lang w:val="en-GB" w:eastAsia="it-IT"/>
         </w:rPr>
-        <w:t xml:space="preserve">             System</w:t>
+        <w:t xml:space="preserve">             </w:t>
+      </w:r>
+      <w:proofErr w:type="spellStart"/>
+      <w:r>
+        <w:rPr>
+          <w:rFonts w:ascii="Courier New" w:eastAsia="Times New Roman" w:hAnsi="Courier New" w:cs="Courier New"/>
+          <w:color w:val="000000"/>
+          <w:sz w:val="21"/>
+          <w:szCs w:val="21"/>
+          <w:lang w:val="en-GB" w:eastAsia="it-IT"/>
+        </w:rPr>
+        <w:t>System</w:t>
       </w:r>
       <w:r>
         <w:rPr>
@@ -4818,6 +5250,7 @@
         </w:rPr>
         <w:t>println</w:t>
       </w:r>
+      <w:proofErr w:type="spellEnd"/>
       <w:r>
         <w:rPr>
           <w:rFonts w:ascii="Courier New" w:eastAsia="Times New Roman" w:hAnsi="Courier New" w:cs="Courier New"/>
@@ -4948,31 +5381,32 @@
         </w:rPr>
         <w:t xml:space="preserve">: </w:t>
       </w:r>
-      <w:r>
-        <w:rPr>
-          <w:lang w:val="en-GB"/>
-        </w:rPr>
-        <w:t>instanceof in Java</w:t>
-      </w:r>
-    </w:p>
-    <w:p>
-      <w:pPr>
-        <w:rPr>
-          <w:lang w:val="en-GB"/>
-        </w:rPr>
-      </w:pPr>
-      <w:r>
-        <w:rPr>
-          <w:lang w:val="en-GB"/>
-        </w:rPr>
-        <w:t xml:space="preserve">Java allows to force explicitly the conversion of the static type of an object from a class to a subclass, provided that the dynamic type of the object belongs to the subclass (or to a subclass of </w:t>
-      </w:r>
-      <w:r>
-        <w:rPr>
-          <w:lang w:val="en-GB"/>
-        </w:rPr>
-        <w:lastRenderedPageBreak/>
-        <w:t xml:space="preserve">the subclass), with the </w:t>
+      <w:proofErr w:type="spellStart"/>
+      <w:r>
+        <w:rPr>
+          <w:lang w:val="en-GB"/>
+        </w:rPr>
+        <w:t>instanceof</w:t>
+      </w:r>
+      <w:proofErr w:type="spellEnd"/>
+      <w:r>
+        <w:rPr>
+          <w:lang w:val="en-GB"/>
+        </w:rPr>
+        <w:t xml:space="preserve"> in Java</w:t>
+      </w:r>
+    </w:p>
+    <w:p>
+      <w:pPr>
+        <w:rPr>
+          <w:lang w:val="en-GB"/>
+        </w:rPr>
+      </w:pPr>
+      <w:r>
+        <w:rPr>
+          <w:lang w:val="en-GB"/>
+        </w:rPr>
+        <w:t xml:space="preserve">Java allows to force explicitly the conversion of the static type of an object from a class to a subclass, provided that the dynamic type of the object belongs to the subclass (or to a subclass of the subclass), with the </w:t>
       </w:r>
       <w:r>
         <w:rPr>
@@ -4991,7 +5425,21 @@
         <w:rPr>
           <w:lang w:val="en-GB"/>
         </w:rPr>
-        <w:t xml:space="preserve"> (also called downcasting)</w:t>
+        <w:t xml:space="preserve"> (also called </w:t>
+      </w:r>
+      <w:proofErr w:type="spellStart"/>
+      <w:r>
+        <w:rPr>
+          <w:lang w:val="en-GB"/>
+        </w:rPr>
+        <w:t>downcasting</w:t>
+      </w:r>
+      <w:proofErr w:type="spellEnd"/>
+      <w:r>
+        <w:rPr>
+          <w:lang w:val="en-GB"/>
+        </w:rPr>
+        <w:t>)</w:t>
       </w:r>
       <w:r>
         <w:rPr>
@@ -5469,8 +5917,20 @@
           <w:szCs w:val="21"/>
           <w:lang w:val="en-GB" w:eastAsia="it-IT"/>
         </w:rPr>
-        <w:t>String args</w:t>
-      </w:r>
+        <w:t xml:space="preserve">String </w:t>
+      </w:r>
+      <w:proofErr w:type="spellStart"/>
+      <w:r>
+        <w:rPr>
+          <w:rFonts w:ascii="Courier New" w:eastAsia="Times New Roman" w:hAnsi="Courier New" w:cs="Courier New"/>
+          <w:color w:val="000000"/>
+          <w:sz w:val="21"/>
+          <w:szCs w:val="21"/>
+          <w:lang w:val="en-GB" w:eastAsia="it-IT"/>
+        </w:rPr>
+        <w:t>args</w:t>
+      </w:r>
+      <w:proofErr w:type="spellEnd"/>
       <w:r>
         <w:rPr>
           <w:rFonts w:ascii="Courier New" w:eastAsia="Times New Roman" w:hAnsi="Courier New" w:cs="Courier New"/>
@@ -6357,7 +6817,21 @@
         <w:rPr>
           <w:lang w:val="en-GB"/>
         </w:rPr>
-        <w:t>With Java 5, more advanced concepts have been introduced, in the Java.util.concurrent library, which allows to create ad hoc “lock” objects and atomic objects.</w:t>
+        <w:t xml:space="preserve">With Java 5, more advanced concepts have been introduced, in the </w:t>
+      </w:r>
+      <w:proofErr w:type="spellStart"/>
+      <w:r>
+        <w:rPr>
+          <w:lang w:val="en-GB"/>
+        </w:rPr>
+        <w:t>Java.util.concurrent</w:t>
+      </w:r>
+      <w:proofErr w:type="spellEnd"/>
+      <w:r>
+        <w:rPr>
+          <w:lang w:val="en-GB"/>
+        </w:rPr>
+        <w:t xml:space="preserve"> library, which allows to create ad hoc “lock” objects and atomic objects.</w:t>
       </w:r>
       <w:r>
         <w:rPr>
@@ -6376,6 +6850,7 @@
         <w:rPr>
           <w:lang w:val="en-GB"/>
         </w:rPr>
+        <w:lastRenderedPageBreak/>
         <w:t>Recent versions of Java</w:t>
       </w:r>
       <w:r>
@@ -6450,6 +6925,7 @@
         </w:rPr>
         <w:t>To allow for functional programming without interfering with other features of the language, Java has included a library (</w:t>
       </w:r>
+      <w:proofErr w:type="spellStart"/>
       <w:r>
         <w:rPr>
           <w:i/>
@@ -6457,6 +6933,7 @@
         </w:rPr>
         <w:t>java.util.function</w:t>
       </w:r>
+      <w:proofErr w:type="spellEnd"/>
       <w:r>
         <w:rPr>
           <w:lang w:val="en-GB"/>
@@ -6479,14 +6956,7 @@
         <w:rPr>
           <w:lang w:val="en-GB"/>
         </w:rPr>
-        <w:t xml:space="preserve"> citizens and have function closures and partial application. As an example, see Snippet 6, </w:t>
-      </w:r>
-      <w:r>
-        <w:rPr>
-          <w:lang w:val="en-GB"/>
-        </w:rPr>
-        <w:lastRenderedPageBreak/>
-        <w:t>where the lamb</w:t>
+        <w:t xml:space="preserve"> citizens and have function closures and partial application. As an example, see Snippet 6, where the lamb</w:t>
       </w:r>
       <w:r>
         <w:rPr>
@@ -6669,8 +7139,20 @@
           <w:szCs w:val="21"/>
           <w:lang w:val="en-GB" w:eastAsia="it-IT"/>
         </w:rPr>
-        <w:t xml:space="preserve"> args</w:t>
-      </w:r>
+        <w:t xml:space="preserve"> </w:t>
+      </w:r>
+      <w:proofErr w:type="spellStart"/>
+      <w:r>
+        <w:rPr>
+          <w:rFonts w:ascii="Courier New" w:eastAsia="Times New Roman" w:hAnsi="Courier New" w:cs="Courier New"/>
+          <w:color w:val="000000"/>
+          <w:sz w:val="21"/>
+          <w:szCs w:val="21"/>
+          <w:lang w:val="en-GB" w:eastAsia="it-IT"/>
+        </w:rPr>
+        <w:t>args</w:t>
+      </w:r>
+      <w:proofErr w:type="spellEnd"/>
       <w:r>
         <w:rPr>
           <w:rFonts w:ascii="Courier New" w:eastAsia="Times New Roman" w:hAnsi="Courier New" w:cs="Courier New"/>
@@ -6847,7 +7329,18 @@
           <w:szCs w:val="21"/>
           <w:lang w:val="en-GB" w:eastAsia="it-IT"/>
         </w:rPr>
-        <w:t xml:space="preserve"> s</w:t>
+        <w:t xml:space="preserve"> </w:t>
+      </w:r>
+      <w:proofErr w:type="spellStart"/>
+      <w:r>
+        <w:rPr>
+          <w:rFonts w:ascii="Courier New" w:eastAsia="Times New Roman" w:hAnsi="Courier New" w:cs="Courier New"/>
+          <w:color w:val="000000"/>
+          <w:sz w:val="21"/>
+          <w:szCs w:val="21"/>
+          <w:lang w:val="en-GB" w:eastAsia="it-IT"/>
+        </w:rPr>
+        <w:t>s</w:t>
       </w:r>
       <w:r>
         <w:rPr>
@@ -6869,6 +7362,7 @@
         </w:rPr>
         <w:t>length</w:t>
       </w:r>
+      <w:proofErr w:type="spellEnd"/>
       <w:r>
         <w:rPr>
           <w:rFonts w:ascii="Courier New" w:eastAsia="Times New Roman" w:hAnsi="Courier New" w:cs="Courier New"/>
@@ -6963,7 +7457,18 @@
           <w:szCs w:val="21"/>
           <w:lang w:val="en-GB" w:eastAsia="it-IT"/>
         </w:rPr>
-        <w:t xml:space="preserve">    System</w:t>
+        <w:t xml:space="preserve">    </w:t>
+      </w:r>
+      <w:proofErr w:type="spellStart"/>
+      <w:r>
+        <w:rPr>
+          <w:rFonts w:ascii="Courier New" w:eastAsia="Times New Roman" w:hAnsi="Courier New" w:cs="Courier New"/>
+          <w:color w:val="000000"/>
+          <w:sz w:val="21"/>
+          <w:szCs w:val="21"/>
+          <w:lang w:val="en-GB" w:eastAsia="it-IT"/>
+        </w:rPr>
+        <w:t>System</w:t>
       </w:r>
       <w:r>
         <w:rPr>
@@ -7005,6 +7510,7 @@
         </w:rPr>
         <w:t>println</w:t>
       </w:r>
+      <w:proofErr w:type="spellEnd"/>
       <w:r>
         <w:rPr>
           <w:rFonts w:ascii="Courier New" w:eastAsia="Times New Roman" w:hAnsi="Courier New" w:cs="Courier New"/>
@@ -7023,7 +7529,18 @@
           <w:szCs w:val="21"/>
           <w:lang w:val="en-GB" w:eastAsia="it-IT"/>
         </w:rPr>
-        <w:t xml:space="preserve"> length</w:t>
+        <w:t xml:space="preserve"> </w:t>
+      </w:r>
+      <w:proofErr w:type="spellStart"/>
+      <w:r>
+        <w:rPr>
+          <w:rFonts w:ascii="Courier New" w:eastAsia="Times New Roman" w:hAnsi="Courier New" w:cs="Courier New"/>
+          <w:color w:val="000000"/>
+          <w:sz w:val="21"/>
+          <w:szCs w:val="21"/>
+          <w:lang w:val="en-GB" w:eastAsia="it-IT"/>
+        </w:rPr>
+        <w:t>length</w:t>
       </w:r>
       <w:r>
         <w:rPr>
@@ -7045,6 +7562,7 @@
         </w:rPr>
         <w:t>apply</w:t>
       </w:r>
+      <w:proofErr w:type="spellEnd"/>
       <w:r>
         <w:rPr>
           <w:rFonts w:ascii="Courier New" w:eastAsia="Times New Roman" w:hAnsi="Courier New" w:cs="Courier New"/>
@@ -7270,6 +7788,7 @@
         </w:rPr>
         <w:t xml:space="preserve"> </w:t>
       </w:r>
+      <w:proofErr w:type="spellStart"/>
       <w:r>
         <w:rPr>
           <w:rFonts w:ascii="Courier New" w:eastAsia="Times New Roman" w:hAnsi="Courier New" w:cs="Courier New"/>
@@ -7282,6 +7801,7 @@
         </w:rPr>
         <w:t>CalculationWindow</w:t>
       </w:r>
+      <w:proofErr w:type="spellEnd"/>
       <w:r>
         <w:rPr>
           <w:rFonts w:ascii="Courier New" w:eastAsia="Times New Roman" w:hAnsi="Courier New" w:cs="Courier New"/>
@@ -7312,7 +7832,29 @@
           <w:szCs w:val="21"/>
           <w:lang w:val="en-GB" w:eastAsia="it-IT"/>
         </w:rPr>
-        <w:t xml:space="preserve"> JFrame </w:t>
+        <w:t xml:space="preserve"> </w:t>
+      </w:r>
+      <w:proofErr w:type="spellStart"/>
+      <w:r>
+        <w:rPr>
+          <w:rFonts w:ascii="Courier New" w:eastAsia="Times New Roman" w:hAnsi="Courier New" w:cs="Courier New"/>
+          <w:color w:val="000000"/>
+          <w:sz w:val="21"/>
+          <w:szCs w:val="21"/>
+          <w:lang w:val="en-GB" w:eastAsia="it-IT"/>
+        </w:rPr>
+        <w:t>JFrame</w:t>
+      </w:r>
+      <w:proofErr w:type="spellEnd"/>
+      <w:r>
+        <w:rPr>
+          <w:rFonts w:ascii="Courier New" w:eastAsia="Times New Roman" w:hAnsi="Courier New" w:cs="Courier New"/>
+          <w:color w:val="000000"/>
+          <w:sz w:val="21"/>
+          <w:szCs w:val="21"/>
+          <w:lang w:val="en-GB" w:eastAsia="it-IT"/>
+        </w:rPr>
+        <w:t xml:space="preserve"> </w:t>
       </w:r>
       <w:r>
         <w:rPr>
@@ -7594,6 +8136,7 @@
         </w:rPr>
         <w:t xml:space="preserve"> </w:t>
       </w:r>
+      <w:proofErr w:type="spellStart"/>
       <w:r>
         <w:rPr>
           <w:rFonts w:ascii="Courier New" w:eastAsia="Times New Roman" w:hAnsi="Courier New" w:cs="Courier New"/>
@@ -7604,6 +8147,7 @@
         </w:rPr>
         <w:t>calculateInSeparateThread</w:t>
       </w:r>
+      <w:proofErr w:type="spellEnd"/>
       <w:r>
         <w:rPr>
           <w:rFonts w:ascii="Courier New" w:eastAsia="Times New Roman" w:hAnsi="Courier New" w:cs="Courier New"/>
@@ -7634,8 +8178,20 @@
           <w:szCs w:val="21"/>
           <w:lang w:val="en-GB" w:eastAsia="it-IT"/>
         </w:rPr>
-        <w:t xml:space="preserve"> URI uri</w:t>
-      </w:r>
+        <w:t xml:space="preserve"> URI </w:t>
+      </w:r>
+      <w:proofErr w:type="spellStart"/>
+      <w:r>
+        <w:rPr>
+          <w:rFonts w:ascii="Courier New" w:eastAsia="Times New Roman" w:hAnsi="Courier New" w:cs="Courier New"/>
+          <w:color w:val="000000"/>
+          <w:sz w:val="21"/>
+          <w:szCs w:val="21"/>
+          <w:lang w:val="en-GB" w:eastAsia="it-IT"/>
+        </w:rPr>
+        <w:t>uri</w:t>
+      </w:r>
+      <w:proofErr w:type="spellEnd"/>
       <w:r>
         <w:rPr>
           <w:rFonts w:ascii="Courier New" w:eastAsia="Times New Roman" w:hAnsi="Courier New" w:cs="Courier New"/>
@@ -7904,6 +8460,7 @@
         </w:rPr>
         <w:t>(</w:t>
       </w:r>
+      <w:proofErr w:type="spellStart"/>
       <w:r>
         <w:rPr>
           <w:rFonts w:ascii="Courier New" w:eastAsia="Times New Roman" w:hAnsi="Courier New" w:cs="Courier New"/>
@@ -7914,6 +8471,7 @@
         </w:rPr>
         <w:t>uri</w:t>
       </w:r>
+      <w:proofErr w:type="spellEnd"/>
       <w:r>
         <w:rPr>
           <w:rFonts w:ascii="Courier New" w:eastAsia="Times New Roman" w:hAnsi="Courier New" w:cs="Courier New"/>
@@ -8342,7 +8900,21 @@
         <w:rPr>
           <w:lang w:val="en-GB"/>
         </w:rPr>
-        <w:t>The Error class (along with the RunTimeException class, a subclass of Exception) consists of</w:t>
+        <w:t xml:space="preserve">The Error class (along with the </w:t>
+      </w:r>
+      <w:proofErr w:type="spellStart"/>
+      <w:r>
+        <w:rPr>
+          <w:lang w:val="en-GB"/>
+        </w:rPr>
+        <w:t>RunTimeException</w:t>
+      </w:r>
+      <w:proofErr w:type="spellEnd"/>
+      <w:r>
+        <w:rPr>
+          <w:lang w:val="en-GB"/>
+        </w:rPr>
+        <w:t xml:space="preserve"> class, a subclass of Exception) consists of</w:t>
       </w:r>
       <w:r>
         <w:rPr>
@@ -8468,7 +9040,21 @@
         <w:rPr>
           <w:lang w:val="en-GB"/>
         </w:rPr>
-        <w:t xml:space="preserve"> A developer may want to handle also RunTimeExceptions and Errors, but it’s not forced to do so. If an exception is raised, if there exists a catch block which handles it, the code of this block is executed (if multiple </w:t>
+        <w:t xml:space="preserve"> A developer may want to handle also </w:t>
+      </w:r>
+      <w:proofErr w:type="spellStart"/>
+      <w:r>
+        <w:rPr>
+          <w:lang w:val="en-GB"/>
+        </w:rPr>
+        <w:t>RunTimeExceptions</w:t>
+      </w:r>
+      <w:proofErr w:type="spellEnd"/>
+      <w:r>
+        <w:rPr>
+          <w:lang w:val="en-GB"/>
+        </w:rPr>
+        <w:t xml:space="preserve"> and Errors, but it’s not forced to do so. If an exception is raised, if there exists a catch block which handles it, the code of this block is executed (if multiple </w:t>
       </w:r>
       <w:r>
         <w:rPr>
@@ -8486,7 +9072,14 @@
         <w:rPr>
           <w:lang w:val="en-GB"/>
         </w:rPr>
-        <w:t xml:space="preserve">itly an exception, the throw </w:t>
+        <w:t xml:space="preserve">itly an exception, the </w:t>
+      </w:r>
+      <w:r>
+        <w:rPr>
+          <w:lang w:val="en-GB"/>
+        </w:rPr>
+        <w:lastRenderedPageBreak/>
+        <w:t xml:space="preserve">throw </w:t>
       </w:r>
       <w:r>
         <w:rPr>
@@ -8677,7 +9270,29 @@
           <w:szCs w:val="21"/>
           <w:lang w:val="en-GB" w:eastAsia="it-IT"/>
         </w:rPr>
-        <w:t xml:space="preserve">    line = console.readLine();</w:t>
+        <w:t xml:space="preserve">    line = </w:t>
+      </w:r>
+      <w:proofErr w:type="spellStart"/>
+      <w:r>
+        <w:rPr>
+          <w:rFonts w:ascii="Courier New" w:eastAsia="Times New Roman" w:hAnsi="Courier New" w:cs="Courier New"/>
+          <w:color w:val="000000"/>
+          <w:sz w:val="21"/>
+          <w:szCs w:val="21"/>
+          <w:lang w:val="en-GB" w:eastAsia="it-IT"/>
+        </w:rPr>
+        <w:t>console.readLine</w:t>
+      </w:r>
+      <w:proofErr w:type="spellEnd"/>
+      <w:r>
+        <w:rPr>
+          <w:rFonts w:ascii="Courier New" w:eastAsia="Times New Roman" w:hAnsi="Courier New" w:cs="Courier New"/>
+          <w:color w:val="000000"/>
+          <w:sz w:val="21"/>
+          <w:szCs w:val="21"/>
+          <w:lang w:val="en-GB" w:eastAsia="it-IT"/>
+        </w:rPr>
+        <w:t>();</w:t>
       </w:r>
     </w:p>
     <w:p>
@@ -8785,7 +9400,29 @@
           <w:szCs w:val="21"/>
           <w:lang w:val="en-GB" w:eastAsia="it-IT"/>
         </w:rPr>
-        <w:t xml:space="preserve"> (line.length() == </w:t>
+        <w:t xml:space="preserve"> (</w:t>
+      </w:r>
+      <w:proofErr w:type="spellStart"/>
+      <w:r>
+        <w:rPr>
+          <w:rFonts w:ascii="Courier New" w:eastAsia="Times New Roman" w:hAnsi="Courier New" w:cs="Courier New"/>
+          <w:color w:val="000000"/>
+          <w:sz w:val="21"/>
+          <w:szCs w:val="21"/>
+          <w:lang w:val="en-GB" w:eastAsia="it-IT"/>
+        </w:rPr>
+        <w:t>line.length</w:t>
+      </w:r>
+      <w:proofErr w:type="spellEnd"/>
+      <w:r>
+        <w:rPr>
+          <w:rFonts w:ascii="Courier New" w:eastAsia="Times New Roman" w:hAnsi="Courier New" w:cs="Courier New"/>
+          <w:color w:val="000000"/>
+          <w:sz w:val="21"/>
+          <w:szCs w:val="21"/>
+          <w:lang w:val="en-GB" w:eastAsia="it-IT"/>
+        </w:rPr>
+        <w:t xml:space="preserve">() == </w:t>
       </w:r>
       <w:r>
         <w:rPr>
@@ -8899,6 +9536,7 @@
         </w:rPr>
         <w:t xml:space="preserve"> </w:t>
       </w:r>
+      <w:proofErr w:type="spellStart"/>
       <w:r>
         <w:rPr>
           <w:rFonts w:ascii="Courier New" w:eastAsia="Times New Roman" w:hAnsi="Courier New" w:cs="Courier New"/>
@@ -8909,6 +9547,7 @@
         </w:rPr>
         <w:t>EmptyLineException</w:t>
       </w:r>
+      <w:proofErr w:type="spellEnd"/>
       <w:r>
         <w:rPr>
           <w:rFonts w:ascii="Courier New" w:eastAsia="Times New Roman" w:hAnsi="Courier New" w:cs="Courier New"/>
@@ -9071,7 +9710,29 @@
           <w:szCs w:val="21"/>
           <w:lang w:val="en-GB" w:eastAsia="it-IT"/>
         </w:rPr>
-        <w:t xml:space="preserve">    console.printLine(</w:t>
+        <w:t xml:space="preserve">    </w:t>
+      </w:r>
+      <w:proofErr w:type="spellStart"/>
+      <w:r>
+        <w:rPr>
+          <w:rFonts w:ascii="Courier New" w:eastAsia="Times New Roman" w:hAnsi="Courier New" w:cs="Courier New"/>
+          <w:color w:val="000000"/>
+          <w:sz w:val="21"/>
+          <w:szCs w:val="21"/>
+          <w:lang w:val="en-GB" w:eastAsia="it-IT"/>
+        </w:rPr>
+        <w:t>console.printLine</w:t>
+      </w:r>
+      <w:proofErr w:type="spellEnd"/>
+      <w:r>
+        <w:rPr>
+          <w:rFonts w:ascii="Courier New" w:eastAsia="Times New Roman" w:hAnsi="Courier New" w:cs="Courier New"/>
+          <w:color w:val="000000"/>
+          <w:sz w:val="21"/>
+          <w:szCs w:val="21"/>
+          <w:lang w:val="en-GB" w:eastAsia="it-IT"/>
+        </w:rPr>
+        <w:t>(</w:t>
       </w:r>
       <w:r>
         <w:rPr>
@@ -9139,7 +9800,29 @@
           <w:szCs w:val="21"/>
           <w:lang w:val="en-GB" w:eastAsia="it-IT"/>
         </w:rPr>
-        <w:t xml:space="preserve">    console.printLine(</w:t>
+        <w:t xml:space="preserve">    </w:t>
+      </w:r>
+      <w:proofErr w:type="spellStart"/>
+      <w:r>
+        <w:rPr>
+          <w:rFonts w:ascii="Courier New" w:eastAsia="Times New Roman" w:hAnsi="Courier New" w:cs="Courier New"/>
+          <w:color w:val="000000"/>
+          <w:sz w:val="21"/>
+          <w:szCs w:val="21"/>
+          <w:lang w:val="en-GB" w:eastAsia="it-IT"/>
+        </w:rPr>
+        <w:t>console.printLine</w:t>
+      </w:r>
+      <w:proofErr w:type="spellEnd"/>
+      <w:r>
+        <w:rPr>
+          <w:rFonts w:ascii="Courier New" w:eastAsia="Times New Roman" w:hAnsi="Courier New" w:cs="Courier New"/>
+          <w:color w:val="000000"/>
+          <w:sz w:val="21"/>
+          <w:szCs w:val="21"/>
+          <w:lang w:val="en-GB" w:eastAsia="it-IT"/>
+        </w:rPr>
+        <w:t>(</w:t>
       </w:r>
       <w:r>
         <w:rPr>
@@ -9267,7 +9950,29 @@
           <w:szCs w:val="21"/>
           <w:lang w:val="en-GB" w:eastAsia="it-IT"/>
         </w:rPr>
-        <w:t xml:space="preserve"> (EmptyLineException e) {</w:t>
+        <w:t xml:space="preserve"> (</w:t>
+      </w:r>
+      <w:proofErr w:type="spellStart"/>
+      <w:r>
+        <w:rPr>
+          <w:rFonts w:ascii="Courier New" w:eastAsia="Times New Roman" w:hAnsi="Courier New" w:cs="Courier New"/>
+          <w:color w:val="000000"/>
+          <w:sz w:val="21"/>
+          <w:szCs w:val="21"/>
+          <w:lang w:val="en-GB" w:eastAsia="it-IT"/>
+        </w:rPr>
+        <w:t>EmptyLineException</w:t>
+      </w:r>
+      <w:proofErr w:type="spellEnd"/>
+      <w:r>
+        <w:rPr>
+          <w:rFonts w:ascii="Courier New" w:eastAsia="Times New Roman" w:hAnsi="Courier New" w:cs="Courier New"/>
+          <w:color w:val="000000"/>
+          <w:sz w:val="21"/>
+          <w:szCs w:val="21"/>
+          <w:lang w:val="en-GB" w:eastAsia="it-IT"/>
+        </w:rPr>
+        <w:t xml:space="preserve"> e) {</w:t>
       </w:r>
     </w:p>
     <w:p>
@@ -9315,7 +10020,29 @@
           <w:szCs w:val="21"/>
           <w:lang w:val="en-GB" w:eastAsia="it-IT"/>
         </w:rPr>
-        <w:t xml:space="preserve">    console.printLine(</w:t>
+        <w:t xml:space="preserve">    </w:t>
+      </w:r>
+      <w:proofErr w:type="spellStart"/>
+      <w:r>
+        <w:rPr>
+          <w:rFonts w:ascii="Courier New" w:eastAsia="Times New Roman" w:hAnsi="Courier New" w:cs="Courier New"/>
+          <w:color w:val="000000"/>
+          <w:sz w:val="21"/>
+          <w:szCs w:val="21"/>
+          <w:lang w:val="en-GB" w:eastAsia="it-IT"/>
+        </w:rPr>
+        <w:t>console.printLine</w:t>
+      </w:r>
+      <w:proofErr w:type="spellEnd"/>
+      <w:r>
+        <w:rPr>
+          <w:rFonts w:ascii="Courier New" w:eastAsia="Times New Roman" w:hAnsi="Courier New" w:cs="Courier New"/>
+          <w:color w:val="000000"/>
+          <w:sz w:val="21"/>
+          <w:szCs w:val="21"/>
+          <w:lang w:val="en-GB" w:eastAsia="it-IT"/>
+        </w:rPr>
+        <w:t>(</w:t>
       </w:r>
       <w:r>
         <w:rPr>
@@ -9491,7 +10218,29 @@
           <w:szCs w:val="21"/>
           <w:lang w:val="en-GB" w:eastAsia="it-IT"/>
         </w:rPr>
-        <w:t xml:space="preserve">    console.printLine(</w:t>
+        <w:t xml:space="preserve">    </w:t>
+      </w:r>
+      <w:proofErr w:type="spellStart"/>
+      <w:r>
+        <w:rPr>
+          <w:rFonts w:ascii="Courier New" w:eastAsia="Times New Roman" w:hAnsi="Courier New" w:cs="Courier New"/>
+          <w:color w:val="000000"/>
+          <w:sz w:val="21"/>
+          <w:szCs w:val="21"/>
+          <w:lang w:val="en-GB" w:eastAsia="it-IT"/>
+        </w:rPr>
+        <w:t>console.printLine</w:t>
+      </w:r>
+      <w:proofErr w:type="spellEnd"/>
+      <w:r>
+        <w:rPr>
+          <w:rFonts w:ascii="Courier New" w:eastAsia="Times New Roman" w:hAnsi="Courier New" w:cs="Courier New"/>
+          <w:color w:val="000000"/>
+          <w:sz w:val="21"/>
+          <w:szCs w:val="21"/>
+          <w:lang w:val="en-GB" w:eastAsia="it-IT"/>
+        </w:rPr>
+        <w:t>(</w:t>
       </w:r>
       <w:r>
         <w:rPr>
@@ -9511,7 +10260,29 @@
           <w:szCs w:val="21"/>
           <w:lang w:val="en-GB" w:eastAsia="it-IT"/>
         </w:rPr>
-        <w:t xml:space="preserve"> + e.message());</w:t>
+        <w:t xml:space="preserve"> + </w:t>
+      </w:r>
+      <w:proofErr w:type="spellStart"/>
+      <w:r>
+        <w:rPr>
+          <w:rFonts w:ascii="Courier New" w:eastAsia="Times New Roman" w:hAnsi="Courier New" w:cs="Courier New"/>
+          <w:color w:val="000000"/>
+          <w:sz w:val="21"/>
+          <w:szCs w:val="21"/>
+          <w:lang w:val="en-GB" w:eastAsia="it-IT"/>
+        </w:rPr>
+        <w:t>e.message</w:t>
+      </w:r>
+      <w:proofErr w:type="spellEnd"/>
+      <w:r>
+        <w:rPr>
+          <w:rFonts w:ascii="Courier New" w:eastAsia="Times New Roman" w:hAnsi="Courier New" w:cs="Courier New"/>
+          <w:color w:val="000000"/>
+          <w:sz w:val="21"/>
+          <w:szCs w:val="21"/>
+          <w:lang w:val="en-GB" w:eastAsia="it-IT"/>
+        </w:rPr>
+        <w:t>());</w:t>
       </w:r>
     </w:p>
     <w:p>
@@ -9667,7 +10438,29 @@
           <w:szCs w:val="21"/>
           <w:lang w:val="en-GB" w:eastAsia="it-IT"/>
         </w:rPr>
-        <w:t xml:space="preserve">    console.printLine(</w:t>
+        <w:t xml:space="preserve">    </w:t>
+      </w:r>
+      <w:proofErr w:type="spellStart"/>
+      <w:r>
+        <w:rPr>
+          <w:rFonts w:ascii="Courier New" w:eastAsia="Times New Roman" w:hAnsi="Courier New" w:cs="Courier New"/>
+          <w:color w:val="000000"/>
+          <w:sz w:val="21"/>
+          <w:szCs w:val="21"/>
+          <w:lang w:val="en-GB" w:eastAsia="it-IT"/>
+        </w:rPr>
+        <w:t>console.printLine</w:t>
+      </w:r>
+      <w:proofErr w:type="spellEnd"/>
+      <w:r>
+        <w:rPr>
+          <w:rFonts w:ascii="Courier New" w:eastAsia="Times New Roman" w:hAnsi="Courier New" w:cs="Courier New"/>
+          <w:color w:val="000000"/>
+          <w:sz w:val="21"/>
+          <w:szCs w:val="21"/>
+          <w:lang w:val="en-GB" w:eastAsia="it-IT"/>
+        </w:rPr>
+        <w:t>(</w:t>
       </w:r>
       <w:r>
         <w:rPr>
@@ -10446,20 +11239,30 @@
           <w:lang w:val="en-GB"/>
         </w:rPr>
       </w:pPr>
+      <w:proofErr w:type="spellStart"/>
       <w:r>
         <w:rPr>
           <w:rFonts w:cs="Arial"/>
           <w:color w:val="000000"/>
           <w:lang w:val="en-GB"/>
         </w:rPr>
-        <w:t xml:space="preserve">Char: </w:t>
-      </w:r>
+        <w:t>Char</w:t>
+      </w:r>
+      <w:proofErr w:type="spellEnd"/>
       <w:r>
         <w:rPr>
           <w:rFonts w:cs="Arial"/>
           <w:color w:val="000000"/>
           <w:lang w:val="en-GB"/>
         </w:rPr>
+        <w:t xml:space="preserve">: </w:t>
+      </w:r>
+      <w:r>
+        <w:rPr>
+          <w:rFonts w:cs="Arial"/>
+          <w:color w:val="000000"/>
+          <w:lang w:val="en-GB"/>
+        </w:rPr>
         <w:t>a single 16-bit Unicode character</w:t>
       </w:r>
       <w:r>
@@ -10481,6 +11284,7 @@
         <w:rPr>
           <w:lang w:val="en-GB"/>
         </w:rPr>
+        <w:lastRenderedPageBreak/>
         <w:t xml:space="preserve">In addition to that, Java provides support for character strings, through the </w:t>
       </w:r>
       <w:r>
@@ -10585,7 +11389,6 @@
         <w:rPr>
           <w:lang w:val="en-GB"/>
         </w:rPr>
-        <w:lastRenderedPageBreak/>
         <w:t>byte -&gt; short, int, long, float, double,</w:t>
       </w:r>
     </w:p>
@@ -11075,6 +11878,7 @@
         <w:rPr>
           <w:lang w:val="en-GB"/>
         </w:rPr>
+        <w:lastRenderedPageBreak/>
         <w:t xml:space="preserve">The Exception handling system </w:t>
       </w:r>
       <w:r>
@@ -11129,7 +11933,21 @@
         <w:rPr>
           <w:lang w:val="en-GB"/>
         </w:rPr>
-        <w:t xml:space="preserve"> where developers make their exceptions subclasses of RunTimeException to avoid catching </w:t>
+        <w:t xml:space="preserve"> where developers make their exceptions subclasses of </w:t>
+      </w:r>
+      <w:proofErr w:type="spellStart"/>
+      <w:r>
+        <w:rPr>
+          <w:lang w:val="en-GB"/>
+        </w:rPr>
+        <w:t>RunTimeException</w:t>
+      </w:r>
+      <w:proofErr w:type="spellEnd"/>
+      <w:r>
+        <w:rPr>
+          <w:lang w:val="en-GB"/>
+        </w:rPr>
+        <w:t xml:space="preserve"> to avoid catching </w:t>
       </w:r>
       <w:r>
         <w:rPr>
@@ -11184,14 +12002,7 @@
         <w:rPr>
           <w:lang w:val="en-GB"/>
         </w:rPr>
-        <w:t xml:space="preserve">Static scoping allows to easily detect how a variable is initialized just by looking at the plain code: on the other side, with dynamic scoping, in some cases, the developer is obliged to consider all the </w:t>
-      </w:r>
-      <w:r>
-        <w:rPr>
-          <w:lang w:val="en-GB"/>
-        </w:rPr>
-        <w:lastRenderedPageBreak/>
-        <w:t>possible executions flows if he wants to know the value of a variable, which for big programs is very hard.</w:t>
+        <w:t>Static scoping allows to easily detect how a variable is initialized just by looking at the plain code: on the other side, with dynamic scoping, in some cases, the developer is obliged to consider all the possible executions flows if he wants to know the value of a variable, which for big programs is very hard.</w:t>
       </w:r>
       <w:r>
         <w:rPr>
@@ -11429,11 +12240,19 @@
         </w:rPr>
         <w:t xml:space="preserve"> Java is not </w:t>
       </w:r>
-      <w:r>
-        <w:rPr>
-          <w:lang w:val="en-GB"/>
-        </w:rPr>
-        <w:t xml:space="preserve">primarly </w:t>
+      <w:proofErr w:type="spellStart"/>
+      <w:r>
+        <w:rPr>
+          <w:lang w:val="en-GB"/>
+        </w:rPr>
+        <w:t>primarly</w:t>
+      </w:r>
+      <w:proofErr w:type="spellEnd"/>
+      <w:r>
+        <w:rPr>
+          <w:lang w:val="en-GB"/>
+        </w:rPr>
+        <w:t xml:space="preserve"> </w:t>
       </w:r>
       <w:r>
         <w:rPr>
@@ -11519,7 +12338,21 @@
         <w:rPr>
           <w:lang w:val="en-GB"/>
         </w:rPr>
-        <w:t>The frequency of new releases (a 6-month cadence for the last ones) has been pointed out by some developers as causing “release fatigue”: it’s hard to update the code so fast, especially for open souce project. On the other hand, these releases aims at filling the gaps of Java in providing some functionalities ( most of all, functional programming) which have been claimed by the community.</w:t>
+        <w:t xml:space="preserve">The frequency of new releases (a 6-month cadence for the last ones) has been pointed out by some developers as causing “release fatigue”: it’s hard to update the code so fast, especially for open </w:t>
+      </w:r>
+      <w:proofErr w:type="spellStart"/>
+      <w:r>
+        <w:rPr>
+          <w:lang w:val="en-GB"/>
+        </w:rPr>
+        <w:t>souce</w:t>
+      </w:r>
+      <w:proofErr w:type="spellEnd"/>
+      <w:r>
+        <w:rPr>
+          <w:lang w:val="en-GB"/>
+        </w:rPr>
+        <w:t xml:space="preserve"> project. On the other hand, these releases aims at filling the gaps of Java in providing some functionalities ( most of all, functional programming) which have been claimed by the community.</w:t>
       </w:r>
     </w:p>
     <w:p>
@@ -11868,7 +12701,15 @@
     </w:p>
     <w:p>
       <w:r>
-        <w:t>From books (in italian)</w:t>
+        <w:t xml:space="preserve">From books (in </w:t>
+      </w:r>
+      <w:proofErr w:type="spellStart"/>
+      <w:r>
+        <w:t>italian</w:t>
+      </w:r>
+      <w:proofErr w:type="spellEnd"/>
+      <w:r>
+        <w:t>)</w:t>
       </w:r>
     </w:p>
     <w:p>
@@ -11886,7 +12727,15 @@
         <w:t xml:space="preserve">(2018), </w:t>
       </w:r>
       <w:r>
-        <w:t>Java 11: Guida allo sviluppo in ambienti Windows, macOS e GNU/Linux</w:t>
+        <w:t xml:space="preserve">Java 11: Guida allo sviluppo in ambienti Windows, </w:t>
+      </w:r>
+      <w:proofErr w:type="spellStart"/>
+      <w:r>
+        <w:t>macOS</w:t>
+      </w:r>
+      <w:proofErr w:type="spellEnd"/>
+      <w:r>
+        <w:t xml:space="preserve"> e GNU/Linux</w:t>
       </w:r>
     </w:p>
     <w:p>
@@ -11975,8 +12824,16 @@
         <w:rPr>
           <w:lang w:val="en-GB"/>
         </w:rPr>
-        <w:t>Inheritance is subtyping(2013), Cartwright, Abdegawad</w:t>
-      </w:r>
+        <w:t xml:space="preserve">Inheritance is subtyping(2013), Cartwright, </w:t>
+      </w:r>
+      <w:proofErr w:type="spellStart"/>
+      <w:r>
+        <w:rPr>
+          <w:lang w:val="en-GB"/>
+        </w:rPr>
+        <w:t>Abdegawad</w:t>
+      </w:r>
+      <w:proofErr w:type="spellEnd"/>
       <w:r>
         <w:rPr>
           <w:lang w:val="en-GB"/>
@@ -11996,10 +12853,7 @@
     <w:p>
       <w:pPr>
         <w:pStyle w:val="Paragrafoelenco"/>
-        <w:numPr>
-          <w:ilvl w:val="0"/>
-          <w:numId w:val="2"/>
-        </w:numPr>
+        <w:ind w:left="76"/>
         <w:jc w:val="left"/>
         <w:rPr>
           <w:lang w:val="en-GB"/>
@@ -12012,6 +12866,12 @@
           <w:lang w:val="en-GB"/>
         </w:rPr>
       </w:pPr>
+      <w:r>
+        <w:rPr>
+          <w:lang w:val="en-GB"/>
+        </w:rPr>
+        <w:t>(add an example about how bad inheritance does not give rise to subtyping)</w:t>
+      </w:r>
     </w:p>
     <w:sectPr>
       <w:headerReference w:type="default" r:id="rId24"/>
@@ -12086,8 +12946,13 @@
     <w:r>
       <w:ptab w:relativeTo="margin" w:alignment="center" w:leader="none"/>
     </w:r>
+    <w:proofErr w:type="spellStart"/>
     <w:r>
-      <w:t>Student ID: 6925480</w:t>
+      <w:t>Student</w:t>
+    </w:r>
+    <w:proofErr w:type="spellEnd"/>
+    <w:r>
+      <w:t xml:space="preserve"> ID: 6925480</w:t>
     </w:r>
     <w:r>
       <w:ptab w:relativeTo="margin" w:alignment="right" w:leader="none"/>

</xml_diff>